<commit_message>
Completed associaiton mining notebook and report.
</commit_message>
<xml_diff>
--- a/Assignment 2/Documents/assessment2-report.docx
+++ b/Assignment 2/Documents/assessment2-report.docx
@@ -29,180 +29,216 @@
           <w:rFonts w:ascii="Arial" w:hAnsi="Arial" w:cs="Arial"/>
           <w:b/>
           <w:bCs/>
-        </w:rPr>
-      </w:pPr>
+          <w:sz w:val="22"/>
+          <w:szCs w:val="22"/>
+        </w:rPr>
+      </w:pPr>
+      <w:r>
+        <w:rPr>
+          <w:rFonts w:ascii="Arial" w:hAnsi="Arial" w:cs="Arial"/>
+          <w:b/>
+          <w:bCs/>
+          <w:sz w:val="22"/>
+          <w:szCs w:val="22"/>
+        </w:rPr>
+        <w:t xml:space="preserve">1 - </w:t>
+      </w:r>
+      <w:r>
+        <w:rPr>
+          <w:rFonts w:ascii="Arial" w:hAnsi="Arial" w:cs="Arial"/>
+          <w:b/>
+          <w:bCs/>
+          <w:sz w:val="22"/>
+          <w:szCs w:val="22"/>
+        </w:rPr>
+        <w:t>Pre-processing</w:t>
+      </w:r>
     </w:p>
     <w:p>
       <w:pPr>
         <w:rPr>
           <w:rFonts w:ascii="Arial" w:hAnsi="Arial" w:cs="Arial"/>
-          <w:b/>
-          <w:bCs/>
-        </w:rPr>
-      </w:pPr>
-      <w:r>
-        <w:rPr>
-          <w:rFonts w:ascii="Arial" w:hAnsi="Arial" w:cs="Arial"/>
-          <w:b/>
-          <w:bCs/>
-        </w:rPr>
-        <w:t xml:space="preserve">1 - </w:t>
-      </w:r>
-      <w:r>
-        <w:rPr>
-          <w:rFonts w:ascii="Arial" w:hAnsi="Arial" w:cs="Arial"/>
-          <w:b/>
-          <w:bCs/>
-        </w:rPr>
-        <w:t>Pre-processing</w:t>
+          <w:sz w:val="20"/>
+          <w:szCs w:val="20"/>
+        </w:rPr>
+      </w:pPr>
+      <w:r>
+        <w:rPr>
+          <w:rFonts w:ascii="Arial" w:hAnsi="Arial" w:cs="Arial"/>
+          <w:sz w:val="20"/>
+          <w:szCs w:val="20"/>
+        </w:rPr>
+        <w:t>T</w:t>
+      </w:r>
+      <w:r>
+        <w:rPr>
+          <w:rFonts w:ascii="Arial" w:hAnsi="Arial" w:cs="Arial"/>
+          <w:sz w:val="20"/>
+          <w:szCs w:val="20"/>
+        </w:rPr>
+        <w:t xml:space="preserve">he D1 dataset was loaded with pandas and </w:t>
+      </w:r>
+      <w:r>
+        <w:rPr>
+          <w:rFonts w:ascii="Arial" w:hAnsi="Arial" w:cs="Arial"/>
+          <w:sz w:val="20"/>
+          <w:szCs w:val="20"/>
+        </w:rPr>
+        <w:t>inspected</w:t>
+      </w:r>
+      <w:r>
+        <w:rPr>
+          <w:rFonts w:ascii="Arial" w:hAnsi="Arial" w:cs="Arial"/>
+          <w:sz w:val="20"/>
+          <w:szCs w:val="20"/>
+        </w:rPr>
+        <w:t xml:space="preserve"> with </w:t>
+      </w:r>
+      <w:r>
+        <w:rPr>
+          <w:rFonts w:ascii="Arial" w:hAnsi="Arial" w:cs="Arial"/>
+          <w:sz w:val="20"/>
+          <w:szCs w:val="20"/>
+        </w:rPr>
+        <w:t xml:space="preserve">the </w:t>
+      </w:r>
+      <w:proofErr w:type="gramStart"/>
+      <w:r>
+        <w:rPr>
+          <w:rFonts w:ascii="Arial" w:hAnsi="Arial" w:cs="Arial"/>
+          <w:sz w:val="20"/>
+          <w:szCs w:val="20"/>
+        </w:rPr>
+        <w:t>info(</w:t>
+      </w:r>
+      <w:proofErr w:type="gramEnd"/>
+      <w:r>
+        <w:rPr>
+          <w:rFonts w:ascii="Arial" w:hAnsi="Arial" w:cs="Arial"/>
+          <w:sz w:val="20"/>
+          <w:szCs w:val="20"/>
+        </w:rPr>
+        <w:t>) method.</w:t>
+      </w:r>
+      <w:r>
+        <w:rPr>
+          <w:rFonts w:ascii="Arial" w:hAnsi="Arial" w:cs="Arial"/>
+          <w:sz w:val="20"/>
+          <w:szCs w:val="20"/>
+        </w:rPr>
+        <w:t xml:space="preserve"> </w:t>
+      </w:r>
+      <w:r>
+        <w:rPr>
+          <w:rFonts w:ascii="Arial" w:hAnsi="Arial" w:cs="Arial"/>
+          <w:sz w:val="20"/>
+          <w:szCs w:val="20"/>
+        </w:rPr>
+        <w:t xml:space="preserve">Column names were converted to lower case for convenience. </w:t>
+      </w:r>
+      <w:r>
+        <w:rPr>
+          <w:rFonts w:ascii="Arial" w:hAnsi="Arial" w:cs="Arial"/>
+          <w:sz w:val="20"/>
+          <w:szCs w:val="20"/>
+        </w:rPr>
+        <w:t>Pre-process</w:t>
+      </w:r>
+      <w:r>
+        <w:rPr>
+          <w:rFonts w:ascii="Arial" w:hAnsi="Arial" w:cs="Arial"/>
+          <w:sz w:val="20"/>
+          <w:szCs w:val="20"/>
+        </w:rPr>
+        <w:t>ing.</w:t>
+      </w:r>
+      <w:r>
+        <w:rPr>
+          <w:rFonts w:ascii="Arial" w:hAnsi="Arial" w:cs="Arial"/>
+          <w:sz w:val="20"/>
+          <w:szCs w:val="20"/>
+        </w:rPr>
+        <w:t xml:space="preserve"> was limited to conversion of the Date variable to a </w:t>
+      </w:r>
+      <w:r>
+        <w:rPr>
+          <w:rFonts w:ascii="Arial" w:hAnsi="Arial" w:cs="Arial"/>
+          <w:sz w:val="20"/>
+          <w:szCs w:val="20"/>
+        </w:rPr>
+        <w:t xml:space="preserve">pandas </w:t>
+      </w:r>
+      <w:r>
+        <w:rPr>
+          <w:rFonts w:ascii="Arial" w:hAnsi="Arial" w:cs="Arial"/>
+          <w:sz w:val="20"/>
+          <w:szCs w:val="20"/>
+        </w:rPr>
+        <w:t>date</w:t>
+      </w:r>
+      <w:r>
+        <w:rPr>
+          <w:rFonts w:ascii="Arial" w:hAnsi="Arial" w:cs="Arial"/>
+          <w:sz w:val="20"/>
+          <w:szCs w:val="20"/>
+        </w:rPr>
+        <w:t>time</w:t>
+      </w:r>
+      <w:r>
+        <w:rPr>
+          <w:rFonts w:ascii="Arial" w:hAnsi="Arial" w:cs="Arial"/>
+          <w:sz w:val="20"/>
+          <w:szCs w:val="20"/>
+        </w:rPr>
+        <w:t xml:space="preserve"> object, and the </w:t>
+      </w:r>
+      <w:proofErr w:type="spellStart"/>
+      <w:r>
+        <w:rPr>
+          <w:rFonts w:ascii="Arial" w:hAnsi="Arial" w:cs="Arial"/>
+          <w:sz w:val="20"/>
+          <w:szCs w:val="20"/>
+        </w:rPr>
+        <w:t>Sales_ID</w:t>
+      </w:r>
+      <w:proofErr w:type="spellEnd"/>
+      <w:r>
+        <w:rPr>
+          <w:rFonts w:ascii="Arial" w:hAnsi="Arial" w:cs="Arial"/>
+          <w:sz w:val="20"/>
+          <w:szCs w:val="20"/>
+        </w:rPr>
+        <w:t xml:space="preserve">, and </w:t>
+      </w:r>
+      <w:proofErr w:type="spellStart"/>
+      <w:r>
+        <w:rPr>
+          <w:rFonts w:ascii="Arial" w:hAnsi="Arial" w:cs="Arial"/>
+          <w:sz w:val="20"/>
+          <w:szCs w:val="20"/>
+        </w:rPr>
+        <w:t>Customer_ID</w:t>
+      </w:r>
+      <w:proofErr w:type="spellEnd"/>
+      <w:r>
+        <w:rPr>
+          <w:rFonts w:ascii="Arial" w:hAnsi="Arial" w:cs="Arial"/>
+          <w:sz w:val="20"/>
+          <w:szCs w:val="20"/>
+        </w:rPr>
+        <w:t xml:space="preserve"> to string types</w:t>
       </w:r>
     </w:p>
     <w:p>
       <w:pPr>
         <w:rPr>
           <w:rFonts w:ascii="Arial" w:hAnsi="Arial" w:cs="Arial"/>
-          <w:sz w:val="22"/>
-          <w:szCs w:val="22"/>
-        </w:rPr>
-      </w:pPr>
-      <w:r>
-        <w:rPr>
-          <w:rFonts w:ascii="Arial" w:hAnsi="Arial" w:cs="Arial"/>
-          <w:sz w:val="22"/>
-          <w:szCs w:val="22"/>
-        </w:rPr>
-        <w:t>T</w:t>
-      </w:r>
-      <w:r>
-        <w:rPr>
-          <w:rFonts w:ascii="Arial" w:hAnsi="Arial" w:cs="Arial"/>
-          <w:sz w:val="22"/>
-          <w:szCs w:val="22"/>
-        </w:rPr>
-        <w:t xml:space="preserve">he D1 dataset was loaded with pandas and </w:t>
-      </w:r>
-      <w:r>
-        <w:rPr>
-          <w:rFonts w:ascii="Arial" w:hAnsi="Arial" w:cs="Arial"/>
-          <w:sz w:val="22"/>
-          <w:szCs w:val="22"/>
-        </w:rPr>
-        <w:t>inspected</w:t>
-      </w:r>
-      <w:r>
-        <w:rPr>
-          <w:rFonts w:ascii="Arial" w:hAnsi="Arial" w:cs="Arial"/>
-          <w:sz w:val="22"/>
-          <w:szCs w:val="22"/>
-        </w:rPr>
-        <w:t xml:space="preserve"> with </w:t>
-      </w:r>
-      <w:r>
-        <w:rPr>
-          <w:rFonts w:ascii="Arial" w:hAnsi="Arial" w:cs="Arial"/>
-          <w:sz w:val="22"/>
-          <w:szCs w:val="22"/>
-        </w:rPr>
-        <w:t>the info() method.</w:t>
-      </w:r>
-      <w:r>
-        <w:rPr>
-          <w:rFonts w:ascii="Arial" w:hAnsi="Arial" w:cs="Arial"/>
-          <w:sz w:val="22"/>
-          <w:szCs w:val="22"/>
-        </w:rPr>
-        <w:t xml:space="preserve"> </w:t>
-      </w:r>
-      <w:r>
-        <w:rPr>
-          <w:rFonts w:ascii="Arial" w:hAnsi="Arial" w:cs="Arial"/>
-          <w:sz w:val="22"/>
-          <w:szCs w:val="22"/>
-        </w:rPr>
-        <w:t>Column names were converted to lower case for convenience.</w:t>
-      </w:r>
-      <w:r>
-        <w:rPr>
-          <w:rFonts w:ascii="Arial" w:hAnsi="Arial" w:cs="Arial"/>
-          <w:sz w:val="22"/>
-          <w:szCs w:val="22"/>
-        </w:rPr>
-        <w:t xml:space="preserve"> </w:t>
-      </w:r>
-      <w:r>
-        <w:rPr>
-          <w:rFonts w:ascii="Arial" w:hAnsi="Arial" w:cs="Arial"/>
-          <w:sz w:val="22"/>
-          <w:szCs w:val="22"/>
-        </w:rPr>
-        <w:t>Pre-process</w:t>
-      </w:r>
-      <w:r>
-        <w:rPr>
-          <w:rFonts w:ascii="Arial" w:hAnsi="Arial" w:cs="Arial"/>
-          <w:sz w:val="22"/>
-          <w:szCs w:val="22"/>
-        </w:rPr>
-        <w:t>ing.</w:t>
-      </w:r>
-      <w:r>
-        <w:rPr>
-          <w:rFonts w:ascii="Arial" w:hAnsi="Arial" w:cs="Arial"/>
-          <w:sz w:val="22"/>
-          <w:szCs w:val="22"/>
-        </w:rPr>
-        <w:t xml:space="preserve"> was limited to conversion of the Date variable to a </w:t>
-      </w:r>
-      <w:r>
-        <w:rPr>
-          <w:rFonts w:ascii="Arial" w:hAnsi="Arial" w:cs="Arial"/>
-          <w:sz w:val="22"/>
-          <w:szCs w:val="22"/>
-        </w:rPr>
-        <w:t xml:space="preserve">pandas </w:t>
-      </w:r>
-      <w:r>
-        <w:rPr>
-          <w:rFonts w:ascii="Arial" w:hAnsi="Arial" w:cs="Arial"/>
-          <w:sz w:val="22"/>
-          <w:szCs w:val="22"/>
-        </w:rPr>
-        <w:t>date</w:t>
-      </w:r>
-      <w:r>
-        <w:rPr>
-          <w:rFonts w:ascii="Arial" w:hAnsi="Arial" w:cs="Arial"/>
-          <w:sz w:val="22"/>
-          <w:szCs w:val="22"/>
-        </w:rPr>
-        <w:t>time</w:t>
-      </w:r>
-      <w:r>
-        <w:rPr>
-          <w:rFonts w:ascii="Arial" w:hAnsi="Arial" w:cs="Arial"/>
-          <w:sz w:val="22"/>
-          <w:szCs w:val="22"/>
-        </w:rPr>
-        <w:t xml:space="preserve"> object, and the </w:t>
-      </w:r>
-      <w:r>
-        <w:rPr>
-          <w:rFonts w:ascii="Arial" w:hAnsi="Arial" w:cs="Arial"/>
-          <w:sz w:val="22"/>
-          <w:szCs w:val="22"/>
-        </w:rPr>
-        <w:t>Sales_ID, and Customer_ID to string types</w:t>
-      </w:r>
-    </w:p>
-    <w:p>
-      <w:pPr>
-        <w:rPr>
-          <w:rFonts w:ascii="Arial" w:hAnsi="Arial" w:cs="Arial"/>
-        </w:rPr>
-      </w:pPr>
-      <w:r>
-        <w:rPr>
-          <w:rFonts w:ascii="Arial" w:hAnsi="Arial" w:cs="Arial"/>
+        </w:rPr>
+      </w:pPr>
+      <w:r>
+        <w:rPr>
+          <w:rFonts w:ascii="Arial" w:hAnsi="Arial" w:cs="Arial"/>
+          <w:noProof/>
         </w:rPr>
         <w:drawing>
           <wp:inline distT="0" distB="0" distL="0" distR="0" wp14:anchorId="52CBDEDD" wp14:editId="1B92D6CC">
@@ -245,23 +281,23 @@
       <w:pPr>
         <w:rPr>
           <w:rFonts w:ascii="Arial" w:hAnsi="Arial" w:cs="Arial"/>
-          <w:sz w:val="22"/>
-          <w:szCs w:val="22"/>
-        </w:rPr>
-      </w:pPr>
-      <w:r>
-        <w:rPr>
-          <w:rFonts w:ascii="Arial" w:hAnsi="Arial" w:cs="Arial"/>
-          <w:sz w:val="22"/>
-          <w:szCs w:val="22"/>
+          <w:sz w:val="20"/>
+          <w:szCs w:val="20"/>
+        </w:rPr>
+      </w:pPr>
+      <w:r>
+        <w:rPr>
+          <w:rFonts w:ascii="Arial" w:hAnsi="Arial" w:cs="Arial"/>
+          <w:sz w:val="20"/>
+          <w:szCs w:val="20"/>
         </w:rPr>
         <w:t xml:space="preserve">The processed dataset </w:t>
       </w:r>
       <w:r>
         <w:rPr>
           <w:rFonts w:ascii="Arial" w:hAnsi="Arial" w:cs="Arial"/>
-          <w:sz w:val="22"/>
-          <w:szCs w:val="22"/>
+          <w:sz w:val="20"/>
+          <w:szCs w:val="20"/>
         </w:rPr>
         <w:t>contains the processed variables and no missing data.</w:t>
       </w:r>
@@ -275,6 +311,7 @@
       <w:r>
         <w:rPr>
           <w:rFonts w:ascii="Arial" w:hAnsi="Arial" w:cs="Arial"/>
+          <w:noProof/>
         </w:rPr>
         <w:drawing>
           <wp:inline distT="0" distB="0" distL="0" distR="0" wp14:anchorId="79DF7664" wp14:editId="7B3DD775">
@@ -319,37 +356,58 @@
           <w:rFonts w:ascii="Arial" w:hAnsi="Arial" w:cs="Arial"/>
           <w:b/>
           <w:bCs/>
-        </w:rPr>
-      </w:pPr>
-      <w:r>
+          <w:sz w:val="22"/>
+          <w:szCs w:val="22"/>
+        </w:rPr>
+      </w:pPr>
+    </w:p>
+    <w:p>
+      <w:pPr>
         <w:rPr>
           <w:rFonts w:ascii="Arial" w:hAnsi="Arial" w:cs="Arial"/>
           <w:b/>
           <w:bCs/>
-        </w:rPr>
-        <w:t>2</w:t>
-      </w:r>
+          <w:sz w:val="22"/>
+          <w:szCs w:val="22"/>
+        </w:rPr>
+      </w:pPr>
       <w:r>
         <w:rPr>
           <w:rFonts w:ascii="Arial" w:hAnsi="Arial" w:cs="Arial"/>
           <w:b/>
           <w:bCs/>
-        </w:rPr>
-        <w:t xml:space="preserve"> </w:t>
+          <w:sz w:val="22"/>
+          <w:szCs w:val="22"/>
+        </w:rPr>
+        <w:t>2</w:t>
       </w:r>
       <w:r>
         <w:rPr>
           <w:rFonts w:ascii="Arial" w:hAnsi="Arial" w:cs="Arial"/>
           <w:b/>
           <w:bCs/>
-        </w:rPr>
-        <w:t>- A</w:t>
+          <w:sz w:val="22"/>
+          <w:szCs w:val="22"/>
+        </w:rPr>
+        <w:t xml:space="preserve"> </w:t>
       </w:r>
       <w:r>
         <w:rPr>
           <w:rFonts w:ascii="Arial" w:hAnsi="Arial" w:cs="Arial"/>
           <w:b/>
           <w:bCs/>
+          <w:sz w:val="22"/>
+          <w:szCs w:val="22"/>
+        </w:rPr>
+        <w:t>- A</w:t>
+      </w:r>
+      <w:r>
+        <w:rPr>
+          <w:rFonts w:ascii="Arial" w:hAnsi="Arial" w:cs="Arial"/>
+          <w:b/>
+          <w:bCs/>
+          <w:sz w:val="22"/>
+          <w:szCs w:val="22"/>
         </w:rPr>
         <w:t>ssociation mining</w:t>
       </w:r>
@@ -358,159 +416,159 @@
       <w:pPr>
         <w:rPr>
           <w:rFonts w:ascii="Arial" w:hAnsi="Arial" w:cs="Arial"/>
-          <w:sz w:val="22"/>
-          <w:szCs w:val="22"/>
-        </w:rPr>
-      </w:pPr>
-      <w:r>
-        <w:rPr>
-          <w:rFonts w:ascii="Arial" w:hAnsi="Arial" w:cs="Arial"/>
-          <w:sz w:val="22"/>
-          <w:szCs w:val="22"/>
+          <w:sz w:val="20"/>
+          <w:szCs w:val="20"/>
+        </w:rPr>
+      </w:pPr>
+      <w:r>
+        <w:rPr>
+          <w:rFonts w:ascii="Arial" w:hAnsi="Arial" w:cs="Arial"/>
+          <w:sz w:val="20"/>
+          <w:szCs w:val="20"/>
         </w:rPr>
         <w:t xml:space="preserve">Association mining was carried out to </w:t>
       </w:r>
       <w:r>
         <w:rPr>
           <w:rFonts w:ascii="Arial" w:hAnsi="Arial" w:cs="Arial"/>
-          <w:sz w:val="22"/>
-          <w:szCs w:val="22"/>
+          <w:sz w:val="20"/>
+          <w:szCs w:val="20"/>
         </w:rPr>
         <w:t>determine</w:t>
       </w:r>
       <w:r>
         <w:rPr>
           <w:rFonts w:ascii="Arial" w:hAnsi="Arial" w:cs="Arial"/>
-          <w:sz w:val="22"/>
-          <w:szCs w:val="22"/>
+          <w:sz w:val="20"/>
+          <w:szCs w:val="20"/>
         </w:rPr>
         <w:t xml:space="preserve"> wh</w:t>
       </w:r>
       <w:r>
         <w:rPr>
           <w:rFonts w:ascii="Arial" w:hAnsi="Arial" w:cs="Arial"/>
-          <w:sz w:val="22"/>
-          <w:szCs w:val="22"/>
+          <w:sz w:val="20"/>
+          <w:szCs w:val="20"/>
         </w:rPr>
         <w:t>ich</w:t>
       </w:r>
       <w:r>
         <w:rPr>
           <w:rFonts w:ascii="Arial" w:hAnsi="Arial" w:cs="Arial"/>
-          <w:sz w:val="22"/>
-          <w:szCs w:val="22"/>
+          <w:sz w:val="20"/>
+          <w:szCs w:val="20"/>
         </w:rPr>
         <w:t xml:space="preserve"> categories of products are bought together</w:t>
       </w:r>
       <w:r>
         <w:rPr>
           <w:rFonts w:ascii="Arial" w:hAnsi="Arial" w:cs="Arial"/>
-          <w:sz w:val="22"/>
-          <w:szCs w:val="22"/>
+          <w:sz w:val="20"/>
+          <w:szCs w:val="20"/>
         </w:rPr>
         <w:t xml:space="preserve"> in a transaction</w:t>
       </w:r>
       <w:r>
         <w:rPr>
           <w:rFonts w:ascii="Arial" w:hAnsi="Arial" w:cs="Arial"/>
-          <w:sz w:val="22"/>
-          <w:szCs w:val="22"/>
+          <w:sz w:val="20"/>
+          <w:szCs w:val="20"/>
         </w:rPr>
         <w:t xml:space="preserve"> </w:t>
       </w:r>
       <w:r>
         <w:rPr>
           <w:rFonts w:ascii="Arial" w:hAnsi="Arial" w:cs="Arial"/>
-          <w:sz w:val="22"/>
-          <w:szCs w:val="22"/>
+          <w:sz w:val="20"/>
+          <w:szCs w:val="20"/>
         </w:rPr>
         <w:t>rather than</w:t>
       </w:r>
       <w:r>
         <w:rPr>
           <w:rFonts w:ascii="Arial" w:hAnsi="Arial" w:cs="Arial"/>
-          <w:sz w:val="22"/>
-          <w:szCs w:val="22"/>
+          <w:sz w:val="20"/>
+          <w:szCs w:val="20"/>
         </w:rPr>
         <w:t xml:space="preserve"> individually.</w:t>
       </w:r>
       <w:r>
         <w:rPr>
           <w:rFonts w:ascii="Arial" w:hAnsi="Arial" w:cs="Arial"/>
-          <w:sz w:val="22"/>
-          <w:szCs w:val="22"/>
+          <w:sz w:val="20"/>
+          <w:szCs w:val="20"/>
         </w:rPr>
         <w:t xml:space="preserve"> First, the dataset was </w:t>
       </w:r>
       <w:r>
         <w:rPr>
           <w:rFonts w:ascii="Arial" w:hAnsi="Arial" w:cs="Arial"/>
-          <w:sz w:val="22"/>
-          <w:szCs w:val="22"/>
+          <w:sz w:val="20"/>
+          <w:szCs w:val="20"/>
         </w:rPr>
         <w:t>transformed</w:t>
       </w:r>
       <w:r>
         <w:rPr>
           <w:rFonts w:ascii="Arial" w:hAnsi="Arial" w:cs="Arial"/>
-          <w:sz w:val="22"/>
-          <w:szCs w:val="22"/>
+          <w:sz w:val="20"/>
+          <w:szCs w:val="20"/>
         </w:rPr>
         <w:t xml:space="preserve"> to a transactional data</w:t>
       </w:r>
       <w:r>
         <w:rPr>
           <w:rFonts w:ascii="Arial" w:hAnsi="Arial" w:cs="Arial"/>
-          <w:sz w:val="22"/>
-          <w:szCs w:val="22"/>
+          <w:sz w:val="20"/>
+          <w:szCs w:val="20"/>
         </w:rPr>
         <w:t xml:space="preserve">set </w:t>
       </w:r>
       <w:r>
         <w:rPr>
           <w:rFonts w:ascii="Arial" w:hAnsi="Arial" w:cs="Arial"/>
-          <w:sz w:val="22"/>
-          <w:szCs w:val="22"/>
+          <w:sz w:val="20"/>
+          <w:szCs w:val="20"/>
         </w:rPr>
         <w:t xml:space="preserve">using </w:t>
       </w:r>
       <w:r>
         <w:rPr>
           <w:rFonts w:ascii="Arial" w:hAnsi="Arial" w:cs="Arial"/>
-          <w:sz w:val="22"/>
-          <w:szCs w:val="22"/>
+          <w:sz w:val="20"/>
+          <w:szCs w:val="20"/>
         </w:rPr>
         <w:t xml:space="preserve">the sales_id and </w:t>
       </w:r>
       <w:r>
         <w:rPr>
           <w:rFonts w:ascii="Arial" w:hAnsi="Arial" w:cs="Arial"/>
-          <w:sz w:val="22"/>
-          <w:szCs w:val="22"/>
+          <w:sz w:val="20"/>
+          <w:szCs w:val="20"/>
         </w:rPr>
         <w:t xml:space="preserve">sku_category </w:t>
       </w:r>
       <w:r>
         <w:rPr>
           <w:rFonts w:ascii="Arial" w:hAnsi="Arial" w:cs="Arial"/>
-          <w:sz w:val="22"/>
-          <w:szCs w:val="22"/>
+          <w:sz w:val="20"/>
+          <w:szCs w:val="20"/>
         </w:rPr>
         <w:t>variables</w:t>
       </w:r>
       <w:r>
         <w:rPr>
           <w:rFonts w:ascii="Arial" w:hAnsi="Arial" w:cs="Arial"/>
-          <w:sz w:val="22"/>
-          <w:szCs w:val="22"/>
+          <w:sz w:val="20"/>
+          <w:szCs w:val="20"/>
         </w:rPr>
         <w:t>.</w:t>
       </w:r>
       <w:r>
         <w:rPr>
           <w:rFonts w:ascii="Arial" w:hAnsi="Arial" w:cs="Arial"/>
-          <w:sz w:val="22"/>
-          <w:szCs w:val="22"/>
+          <w:sz w:val="20"/>
+          <w:szCs w:val="20"/>
         </w:rPr>
         <w:t xml:space="preserve"> </w:t>
       </w:r>
@@ -524,6 +582,7 @@
       <w:r>
         <w:rPr>
           <w:rFonts w:ascii="Arial" w:hAnsi="Arial" w:cs="Arial"/>
+          <w:noProof/>
         </w:rPr>
         <w:drawing>
           <wp:inline distT="0" distB="0" distL="0" distR="0" wp14:anchorId="2C8DAC23" wp14:editId="68A2B56F">
@@ -573,59 +632,58 @@
       <w:r>
         <w:rPr>
           <w:rFonts w:ascii="Arial" w:hAnsi="Arial" w:cs="Arial"/>
+          <w:sz w:val="20"/>
+          <w:szCs w:val="20"/>
+        </w:rPr>
+        <w:t xml:space="preserve">sales_id was used because some </w:t>
+      </w:r>
+      <w:r>
+        <w:rPr>
+          <w:rFonts w:ascii="Arial" w:hAnsi="Arial" w:cs="Arial"/>
+          <w:sz w:val="20"/>
+          <w:szCs w:val="20"/>
+        </w:rPr>
+        <w:t>customers</w:t>
+      </w:r>
+      <w:r>
+        <w:rPr>
+          <w:rFonts w:ascii="Arial" w:hAnsi="Arial" w:cs="Arial"/>
+          <w:sz w:val="20"/>
+          <w:szCs w:val="20"/>
+        </w:rPr>
+        <w:t xml:space="preserve"> had </w:t>
+      </w:r>
+      <w:r>
+        <w:rPr>
+          <w:rFonts w:ascii="Arial" w:hAnsi="Arial" w:cs="Arial"/>
+          <w:sz w:val="20"/>
+          <w:szCs w:val="20"/>
+        </w:rPr>
+        <w:t>multiple sales on different dates</w:t>
+      </w:r>
+      <w:r>
+        <w:rPr>
+          <w:rFonts w:ascii="Arial" w:hAnsi="Arial" w:cs="Arial"/>
+          <w:sz w:val="20"/>
+          <w:szCs w:val="20"/>
+        </w:rPr>
+        <w:t xml:space="preserve">. For example, customer 2 </w:t>
+      </w:r>
+      <w:r>
+        <w:rPr>
+          <w:rFonts w:ascii="Arial" w:hAnsi="Arial" w:cs="Arial"/>
+          <w:sz w:val="20"/>
+          <w:szCs w:val="20"/>
+        </w:rPr>
+        <w:t>had two purchases, one in March and one in June 2016</w:t>
+      </w:r>
+      <w:r>
+        <w:rPr>
+          <w:rFonts w:ascii="Arial" w:hAnsi="Arial" w:cs="Arial"/>
           <w:sz w:val="22"/>
           <w:szCs w:val="22"/>
         </w:rPr>
-        <w:lastRenderedPageBreak/>
-        <w:t>sales_id was used because</w:t>
-      </w:r>
-      <w:r>
-        <w:rPr>
-          <w:rFonts w:ascii="Arial" w:hAnsi="Arial" w:cs="Arial"/>
-          <w:sz w:val="22"/>
-          <w:szCs w:val="22"/>
-        </w:rPr>
-        <w:t xml:space="preserve"> some </w:t>
-      </w:r>
-      <w:r>
-        <w:rPr>
-          <w:rFonts w:ascii="Arial" w:hAnsi="Arial" w:cs="Arial"/>
-          <w:sz w:val="22"/>
-          <w:szCs w:val="22"/>
-        </w:rPr>
-        <w:t>customers</w:t>
-      </w:r>
-      <w:r>
-        <w:rPr>
-          <w:rFonts w:ascii="Arial" w:hAnsi="Arial" w:cs="Arial"/>
-          <w:sz w:val="22"/>
-          <w:szCs w:val="22"/>
-        </w:rPr>
-        <w:t xml:space="preserve"> had </w:t>
-      </w:r>
-      <w:r>
-        <w:rPr>
-          <w:rFonts w:ascii="Arial" w:hAnsi="Arial" w:cs="Arial"/>
-          <w:sz w:val="22"/>
-          <w:szCs w:val="22"/>
-        </w:rPr>
-        <w:t>multiple sales on different dates</w:t>
-      </w:r>
-      <w:r>
-        <w:rPr>
-          <w:rFonts w:ascii="Arial" w:hAnsi="Arial" w:cs="Arial"/>
-          <w:sz w:val="22"/>
-          <w:szCs w:val="22"/>
-        </w:rPr>
-        <w:t xml:space="preserve">. For example, customer 2 </w:t>
-      </w:r>
-      <w:r>
-        <w:rPr>
-          <w:rFonts w:ascii="Arial" w:hAnsi="Arial" w:cs="Arial"/>
-          <w:sz w:val="22"/>
-          <w:szCs w:val="22"/>
-        </w:rPr>
-        <w:t>had two purchases, one in March and one in June 2016.</w:t>
+        <w:t>.</w:t>
       </w:r>
     </w:p>
     <w:p>
@@ -637,11 +695,13 @@
       <w:r>
         <w:rPr>
           <w:rFonts w:ascii="Arial" w:hAnsi="Arial" w:cs="Arial"/>
-        </w:rPr>
+          <w:noProof/>
+        </w:rPr>
+        <w:lastRenderedPageBreak/>
         <w:drawing>
-          <wp:inline distT="0" distB="0" distL="0" distR="0" wp14:anchorId="0A54C1F4" wp14:editId="0EAE44A2">
-            <wp:extent cx="3916279" cy="1359807"/>
-            <wp:effectExtent l="0" t="0" r="8255" b="0"/>
+          <wp:inline distT="0" distB="0" distL="0" distR="0" wp14:anchorId="0A54C1F4" wp14:editId="5679EE50">
+            <wp:extent cx="3593656" cy="1247786"/>
+            <wp:effectExtent l="0" t="0" r="6985" b="0"/>
             <wp:docPr id="2105152666" name="Picture 1"/>
             <wp:cNvGraphicFramePr>
               <a:graphicFrameLocks xmlns:a="http://schemas.openxmlformats.org/drawingml/2006/main" noChangeAspect="1"/>
@@ -662,7 +722,7 @@
                   <pic:spPr>
                     <a:xfrm>
                       <a:off x="0" y="0"/>
-                      <a:ext cx="3920885" cy="1361406"/>
+                      <a:ext cx="3612864" cy="1254455"/>
                     </a:xfrm>
                     <a:prstGeom prst="rect">
                       <a:avLst/>
@@ -679,143 +739,103 @@
       <w:pPr>
         <w:rPr>
           <w:rFonts w:ascii="Arial" w:hAnsi="Arial" w:cs="Arial"/>
-          <w:sz w:val="22"/>
-          <w:szCs w:val="22"/>
-        </w:rPr>
-      </w:pPr>
-      <w:r>
-        <w:rPr>
-          <w:rFonts w:ascii="Arial" w:hAnsi="Arial" w:cs="Arial"/>
-          <w:sz w:val="22"/>
-          <w:szCs w:val="22"/>
+          <w:sz w:val="20"/>
+          <w:szCs w:val="20"/>
+        </w:rPr>
+      </w:pPr>
+      <w:r>
+        <w:rPr>
+          <w:rFonts w:ascii="Arial" w:hAnsi="Arial" w:cs="Arial"/>
+          <w:sz w:val="20"/>
+          <w:szCs w:val="20"/>
         </w:rPr>
         <w:t>T</w:t>
       </w:r>
       <w:r>
         <w:rPr>
           <w:rFonts w:ascii="Arial" w:hAnsi="Arial" w:cs="Arial"/>
-          <w:sz w:val="22"/>
-          <w:szCs w:val="22"/>
-        </w:rPr>
-        <w:t xml:space="preserve">he transactions table containing all </w:t>
-      </w:r>
-      <w:r>
-        <w:rPr>
-          <w:rFonts w:ascii="Arial" w:hAnsi="Arial" w:cs="Arial"/>
-          <w:sz w:val="22"/>
-          <w:szCs w:val="22"/>
-        </w:rPr>
-        <w:t>sku_categories</w:t>
-      </w:r>
-      <w:r>
-        <w:rPr>
-          <w:rFonts w:ascii="Arial" w:hAnsi="Arial" w:cs="Arial"/>
-          <w:sz w:val="22"/>
-          <w:szCs w:val="22"/>
-        </w:rPr>
-        <w:t xml:space="preserve"> purchased </w:t>
-      </w:r>
-      <w:r>
-        <w:rPr>
-          <w:rFonts w:ascii="Arial" w:hAnsi="Arial" w:cs="Arial"/>
-          <w:sz w:val="22"/>
-          <w:szCs w:val="22"/>
-        </w:rPr>
-        <w:t>for</w:t>
-      </w:r>
-      <w:r>
-        <w:rPr>
-          <w:rFonts w:ascii="Arial" w:hAnsi="Arial" w:cs="Arial"/>
-          <w:sz w:val="22"/>
-          <w:szCs w:val="22"/>
-        </w:rPr>
-        <w:t xml:space="preserve"> each </w:t>
-      </w:r>
-      <w:r>
-        <w:rPr>
-          <w:rFonts w:ascii="Arial" w:hAnsi="Arial" w:cs="Arial"/>
-          <w:sz w:val="22"/>
-          <w:szCs w:val="22"/>
-        </w:rPr>
-        <w:t>sales</w:t>
-      </w:r>
-      <w:r>
-        <w:rPr>
-          <w:rFonts w:ascii="Arial" w:hAnsi="Arial" w:cs="Arial"/>
-          <w:sz w:val="22"/>
-          <w:szCs w:val="22"/>
+          <w:sz w:val="20"/>
+          <w:szCs w:val="20"/>
+        </w:rPr>
+        <w:t>he transactions table containing all sku_categories purchased for each sales</w:t>
+      </w:r>
+      <w:r>
+        <w:rPr>
+          <w:rFonts w:ascii="Arial" w:hAnsi="Arial" w:cs="Arial"/>
+          <w:sz w:val="20"/>
+          <w:szCs w:val="20"/>
         </w:rPr>
         <w:t xml:space="preserve">_id </w:t>
       </w:r>
       <w:r>
         <w:rPr>
           <w:rFonts w:ascii="Arial" w:hAnsi="Arial" w:cs="Arial"/>
-          <w:sz w:val="22"/>
-          <w:szCs w:val="22"/>
+          <w:sz w:val="20"/>
+          <w:szCs w:val="20"/>
         </w:rPr>
         <w:t>was</w:t>
       </w:r>
       <w:r>
         <w:rPr>
           <w:rFonts w:ascii="Arial" w:hAnsi="Arial" w:cs="Arial"/>
-          <w:sz w:val="22"/>
-          <w:szCs w:val="22"/>
+          <w:sz w:val="20"/>
+          <w:szCs w:val="20"/>
         </w:rPr>
         <w:t xml:space="preserve"> </w:t>
       </w:r>
       <w:r>
         <w:rPr>
           <w:rFonts w:ascii="Arial" w:hAnsi="Arial" w:cs="Arial"/>
-          <w:sz w:val="22"/>
-          <w:szCs w:val="22"/>
+          <w:sz w:val="20"/>
+          <w:szCs w:val="20"/>
         </w:rPr>
         <w:t xml:space="preserve">populated </w:t>
       </w:r>
       <w:r>
         <w:rPr>
           <w:rFonts w:ascii="Arial" w:hAnsi="Arial" w:cs="Arial"/>
-          <w:sz w:val="22"/>
-          <w:szCs w:val="22"/>
+          <w:sz w:val="20"/>
+          <w:szCs w:val="20"/>
         </w:rPr>
         <w:t xml:space="preserve">and this was </w:t>
       </w:r>
       <w:r>
         <w:rPr>
           <w:rFonts w:ascii="Arial" w:hAnsi="Arial" w:cs="Arial"/>
-          <w:sz w:val="22"/>
-          <w:szCs w:val="22"/>
+          <w:sz w:val="20"/>
+          <w:szCs w:val="20"/>
         </w:rPr>
         <w:t xml:space="preserve">used to </w:t>
       </w:r>
       <w:r>
         <w:rPr>
           <w:rFonts w:ascii="Arial" w:hAnsi="Arial" w:cs="Arial"/>
-          <w:sz w:val="22"/>
-          <w:szCs w:val="22"/>
+          <w:sz w:val="20"/>
+          <w:szCs w:val="20"/>
         </w:rPr>
         <w:t>generate association rules. The apyori 's apriori function</w:t>
       </w:r>
       <w:r>
         <w:rPr>
           <w:rFonts w:ascii="Arial" w:hAnsi="Arial" w:cs="Arial"/>
-          <w:sz w:val="22"/>
-          <w:szCs w:val="22"/>
+          <w:sz w:val="20"/>
+          <w:szCs w:val="20"/>
         </w:rPr>
         <w:t xml:space="preserve"> was used to generate the </w:t>
       </w:r>
       <w:r>
         <w:rPr>
           <w:rFonts w:ascii="Arial" w:hAnsi="Arial" w:cs="Arial"/>
-          <w:sz w:val="22"/>
-          <w:szCs w:val="22"/>
+          <w:sz w:val="20"/>
+          <w:szCs w:val="20"/>
         </w:rPr>
         <w:t xml:space="preserve">result set with an initial min_support value of </w:t>
       </w:r>
       <w:r>
         <w:rPr>
           <w:rFonts w:ascii="Arial" w:hAnsi="Arial" w:cs="Arial"/>
-          <w:sz w:val="22"/>
-          <w:szCs w:val="22"/>
+          <w:sz w:val="20"/>
+          <w:szCs w:val="20"/>
         </w:rPr>
         <w:t>0.005. This was based on the calculation of the inverse of the number of sku_categories.</w:t>
       </w:r>
@@ -829,10 +849,11 @@
       <w:r>
         <w:rPr>
           <w:rFonts w:ascii="Arial" w:hAnsi="Arial" w:cs="Arial"/>
+          <w:noProof/>
         </w:rPr>
         <w:drawing>
-          <wp:inline distT="0" distB="0" distL="0" distR="0" wp14:anchorId="17CD9A16" wp14:editId="6BE3064B">
-            <wp:extent cx="3338763" cy="540431"/>
+          <wp:inline distT="0" distB="0" distL="0" distR="0" wp14:anchorId="17CD9A16" wp14:editId="4AC64882">
+            <wp:extent cx="3088498" cy="499922"/>
             <wp:effectExtent l="0" t="0" r="0" b="0"/>
             <wp:docPr id="1848713547" name="Picture 1" descr="A close-up of a computer screen&#10;&#10;Description automatically generated"/>
             <wp:cNvGraphicFramePr>
@@ -854,7 +875,7 @@
                   <pic:spPr>
                     <a:xfrm>
                       <a:off x="0" y="0"/>
-                      <a:ext cx="3386735" cy="548196"/>
+                      <a:ext cx="3145170" cy="509095"/>
                     </a:xfrm>
                     <a:prstGeom prst="rect">
                       <a:avLst/>
@@ -871,127 +892,145 @@
       <w:pPr>
         <w:rPr>
           <w:rFonts w:ascii="Arial" w:hAnsi="Arial" w:cs="Arial"/>
-          <w:sz w:val="22"/>
-          <w:szCs w:val="22"/>
-        </w:rPr>
-      </w:pPr>
-      <w:r>
-        <w:rPr>
-          <w:rFonts w:ascii="Arial" w:hAnsi="Arial" w:cs="Arial"/>
-          <w:sz w:val="22"/>
-          <w:szCs w:val="22"/>
+          <w:sz w:val="20"/>
+          <w:szCs w:val="20"/>
+        </w:rPr>
+      </w:pPr>
+      <w:r>
+        <w:rPr>
+          <w:rFonts w:ascii="Arial" w:hAnsi="Arial" w:cs="Arial"/>
+          <w:sz w:val="20"/>
+          <w:szCs w:val="20"/>
         </w:rPr>
         <w:t xml:space="preserve">The </w:t>
       </w:r>
       <w:r>
         <w:rPr>
           <w:rFonts w:ascii="Arial" w:hAnsi="Arial" w:cs="Arial"/>
-          <w:sz w:val="22"/>
-          <w:szCs w:val="22"/>
+          <w:sz w:val="20"/>
+          <w:szCs w:val="20"/>
         </w:rPr>
         <w:t xml:space="preserve">min_confidence was initially set as 0.5 </w:t>
       </w:r>
       <w:r>
         <w:rPr>
           <w:rFonts w:ascii="Arial" w:hAnsi="Arial" w:cs="Arial"/>
-          <w:sz w:val="22"/>
-          <w:szCs w:val="22"/>
+          <w:sz w:val="20"/>
+          <w:szCs w:val="20"/>
         </w:rPr>
         <w:t xml:space="preserve">as a pragmatic approach to </w:t>
       </w:r>
       <w:r>
         <w:rPr>
           <w:rFonts w:ascii="Arial" w:hAnsi="Arial" w:cs="Arial"/>
-          <w:sz w:val="22"/>
-          <w:szCs w:val="22"/>
+          <w:sz w:val="20"/>
+          <w:szCs w:val="20"/>
         </w:rPr>
         <w:t xml:space="preserve">filter out weak associations without discarding </w:t>
       </w:r>
       <w:r>
         <w:rPr>
           <w:rFonts w:ascii="Arial" w:hAnsi="Arial" w:cs="Arial"/>
-          <w:sz w:val="22"/>
-          <w:szCs w:val="22"/>
+          <w:sz w:val="20"/>
+          <w:szCs w:val="20"/>
         </w:rPr>
         <w:t>potentially important or useful rules.</w:t>
       </w:r>
       <w:r>
         <w:rPr>
           <w:rFonts w:ascii="Arial" w:hAnsi="Arial" w:cs="Arial"/>
-          <w:sz w:val="22"/>
-          <w:szCs w:val="22"/>
+          <w:sz w:val="20"/>
+          <w:szCs w:val="20"/>
         </w:rPr>
         <w:t xml:space="preserve"> The results data were converted to pandas dataframe and inspected. </w:t>
       </w:r>
       <w:r>
         <w:rPr>
           <w:rFonts w:ascii="Arial" w:hAnsi="Arial" w:cs="Arial"/>
-          <w:sz w:val="22"/>
-          <w:szCs w:val="22"/>
+          <w:sz w:val="20"/>
+          <w:szCs w:val="20"/>
         </w:rPr>
         <w:t xml:space="preserve">The initial support and confidence parameters returned a total of 12 rules. Setting the min_confidence to a higher level was deemed unnecessary as it would have reduced the number of rules returned. </w:t>
       </w:r>
       <w:r>
         <w:rPr>
           <w:rFonts w:ascii="Arial" w:hAnsi="Arial" w:cs="Arial"/>
-          <w:sz w:val="22"/>
-          <w:szCs w:val="22"/>
+          <w:sz w:val="20"/>
+          <w:szCs w:val="20"/>
         </w:rPr>
         <w:t xml:space="preserve">We finally settled on a min_confidence level of 0.4 as it returned a </w:t>
       </w:r>
       <w:r>
         <w:rPr>
           <w:rFonts w:ascii="Arial" w:hAnsi="Arial" w:cs="Arial"/>
-          <w:sz w:val="22"/>
-          <w:szCs w:val="22"/>
+          <w:sz w:val="20"/>
+          <w:szCs w:val="20"/>
         </w:rPr>
         <w:t>manageable</w:t>
       </w:r>
       <w:r>
         <w:rPr>
           <w:rFonts w:ascii="Arial" w:hAnsi="Arial" w:cs="Arial"/>
-          <w:sz w:val="22"/>
-          <w:szCs w:val="22"/>
+          <w:sz w:val="20"/>
+          <w:szCs w:val="20"/>
         </w:rPr>
         <w:t xml:space="preserve"> set of </w:t>
       </w:r>
       <w:r>
         <w:rPr>
           <w:rFonts w:ascii="Arial" w:hAnsi="Arial" w:cs="Arial"/>
-          <w:sz w:val="22"/>
-          <w:szCs w:val="22"/>
-        </w:rPr>
-        <w:t xml:space="preserve">30 rules, and included a rule with </w:t>
-      </w:r>
-      <w:r>
-        <w:rPr>
-          <w:rFonts w:ascii="Arial" w:hAnsi="Arial" w:cs="Arial"/>
-          <w:sz w:val="22"/>
-          <w:szCs w:val="22"/>
+          <w:sz w:val="20"/>
+          <w:szCs w:val="20"/>
+        </w:rPr>
+        <w:t xml:space="preserve">30 </w:t>
+      </w:r>
+      <w:proofErr w:type="gramStart"/>
+      <w:r>
+        <w:rPr>
+          <w:rFonts w:ascii="Arial" w:hAnsi="Arial" w:cs="Arial"/>
+          <w:sz w:val="20"/>
+          <w:szCs w:val="20"/>
+        </w:rPr>
+        <w:t>rules, and</w:t>
+      </w:r>
+      <w:proofErr w:type="gramEnd"/>
+      <w:r>
+        <w:rPr>
+          <w:rFonts w:ascii="Arial" w:hAnsi="Arial" w:cs="Arial"/>
+          <w:sz w:val="20"/>
+          <w:szCs w:val="20"/>
+        </w:rPr>
+        <w:t xml:space="preserve"> included a rule with </w:t>
+      </w:r>
+      <w:r>
+        <w:rPr>
+          <w:rFonts w:ascii="Arial" w:hAnsi="Arial" w:cs="Arial"/>
+          <w:sz w:val="20"/>
+          <w:szCs w:val="20"/>
         </w:rPr>
         <w:t xml:space="preserve">a left value of 9.92 that was not present in the initial set because the </w:t>
       </w:r>
       <w:r>
         <w:rPr>
           <w:rFonts w:ascii="Arial" w:hAnsi="Arial" w:cs="Arial"/>
-          <w:sz w:val="22"/>
-          <w:szCs w:val="22"/>
+          <w:sz w:val="20"/>
+          <w:szCs w:val="20"/>
         </w:rPr>
         <w:t>confidence</w:t>
       </w:r>
       <w:r>
         <w:rPr>
           <w:rFonts w:ascii="Arial" w:hAnsi="Arial" w:cs="Arial"/>
-          <w:sz w:val="22"/>
-          <w:szCs w:val="22"/>
+          <w:sz w:val="20"/>
+          <w:szCs w:val="20"/>
         </w:rPr>
         <w:t xml:space="preserve"> level was </w:t>
       </w:r>
       <w:r>
         <w:rPr>
           <w:rFonts w:ascii="Arial" w:hAnsi="Arial" w:cs="Arial"/>
-          <w:sz w:val="22"/>
-          <w:szCs w:val="22"/>
+          <w:sz w:val="20"/>
+          <w:szCs w:val="20"/>
         </w:rPr>
         <w:t>0.41.</w:t>
       </w:r>
@@ -1000,55 +1039,55 @@
       <w:pPr>
         <w:rPr>
           <w:rFonts w:ascii="Arial" w:hAnsi="Arial" w:cs="Arial"/>
-          <w:sz w:val="22"/>
-          <w:szCs w:val="22"/>
-        </w:rPr>
-      </w:pPr>
-      <w:r>
-        <w:rPr>
-          <w:rFonts w:ascii="Arial" w:hAnsi="Arial" w:cs="Arial"/>
-          <w:sz w:val="22"/>
-          <w:szCs w:val="22"/>
+          <w:sz w:val="20"/>
+          <w:szCs w:val="20"/>
+        </w:rPr>
+      </w:pPr>
+      <w:r>
+        <w:rPr>
+          <w:rFonts w:ascii="Arial" w:hAnsi="Arial" w:cs="Arial"/>
+          <w:sz w:val="20"/>
+          <w:szCs w:val="20"/>
         </w:rPr>
         <w:t>The code to generate the rules, convert to a pandas datafr</w:t>
       </w:r>
       <w:r>
         <w:rPr>
           <w:rFonts w:ascii="Arial" w:hAnsi="Arial" w:cs="Arial"/>
-          <w:sz w:val="22"/>
-          <w:szCs w:val="22"/>
+          <w:sz w:val="20"/>
+          <w:szCs w:val="20"/>
         </w:rPr>
         <w:t xml:space="preserve">ame, and the resulting top 5 rules </w:t>
       </w:r>
       <w:r>
         <w:rPr>
           <w:rFonts w:ascii="Arial" w:hAnsi="Arial" w:cs="Arial"/>
-          <w:sz w:val="22"/>
-          <w:szCs w:val="22"/>
+          <w:sz w:val="20"/>
+          <w:szCs w:val="20"/>
         </w:rPr>
         <w:t>ordered</w:t>
       </w:r>
       <w:r>
         <w:rPr>
           <w:rFonts w:ascii="Arial" w:hAnsi="Arial" w:cs="Arial"/>
-          <w:sz w:val="22"/>
-          <w:szCs w:val="22"/>
+          <w:sz w:val="20"/>
+          <w:szCs w:val="20"/>
         </w:rPr>
         <w:t xml:space="preserve"> by </w:t>
       </w:r>
       <w:r>
         <w:rPr>
           <w:rFonts w:ascii="Arial" w:hAnsi="Arial" w:cs="Arial"/>
-          <w:sz w:val="22"/>
-          <w:szCs w:val="22"/>
+          <w:sz w:val="20"/>
+          <w:szCs w:val="20"/>
         </w:rPr>
         <w:t>descending</w:t>
       </w:r>
       <w:r>
         <w:rPr>
           <w:rFonts w:ascii="Arial" w:hAnsi="Arial" w:cs="Arial"/>
-          <w:sz w:val="22"/>
-          <w:szCs w:val="22"/>
+          <w:sz w:val="20"/>
+          <w:szCs w:val="20"/>
         </w:rPr>
         <w:t xml:space="preserve"> lift values are as follows:</w:t>
       </w:r>
@@ -1063,12 +1102,12 @@
       <w:r>
         <w:rPr>
           <w:rFonts w:ascii="Arial" w:hAnsi="Arial" w:cs="Arial"/>
-        </w:rPr>
-        <w:lastRenderedPageBreak/>
+          <w:noProof/>
+        </w:rPr>
         <w:drawing>
-          <wp:inline distT="0" distB="0" distL="0" distR="0" wp14:anchorId="1F44324E" wp14:editId="2587BEFA">
-            <wp:extent cx="5818311" cy="4090737"/>
-            <wp:effectExtent l="0" t="0" r="0" b="5080"/>
+          <wp:inline distT="0" distB="0" distL="0" distR="0" wp14:anchorId="1F44324E" wp14:editId="451431DE">
+            <wp:extent cx="5388699" cy="3788686"/>
+            <wp:effectExtent l="0" t="0" r="2540" b="2540"/>
             <wp:docPr id="152779868" name="Picture 1" descr="A screenshot of a computer&#10;&#10;Description automatically generated"/>
             <wp:cNvGraphicFramePr>
               <a:graphicFrameLocks xmlns:a="http://schemas.openxmlformats.org/drawingml/2006/main" noChangeAspect="1"/>
@@ -1089,7 +1128,7 @@
                   <pic:spPr>
                     <a:xfrm>
                       <a:off x="0" y="0"/>
-                      <a:ext cx="5830944" cy="4099619"/>
+                      <a:ext cx="5445270" cy="3828460"/>
                     </a:xfrm>
                     <a:prstGeom prst="rect">
                       <a:avLst/>
@@ -1106,46 +1145,827 @@
       <w:pPr>
         <w:rPr>
           <w:rFonts w:ascii="Arial" w:hAnsi="Arial" w:cs="Arial"/>
-        </w:rPr>
-      </w:pPr>
+          <w:sz w:val="20"/>
+          <w:szCs w:val="20"/>
+        </w:rPr>
+      </w:pPr>
+      <w:r>
+        <w:rPr>
+          <w:rFonts w:ascii="Arial" w:hAnsi="Arial" w:cs="Arial"/>
+          <w:sz w:val="20"/>
+          <w:szCs w:val="20"/>
+        </w:rPr>
+        <w:t>The left-hand side and the right_side of the association rules represent</w:t>
+      </w:r>
+      <w:r>
+        <w:rPr>
+          <w:rFonts w:ascii="Arial" w:hAnsi="Arial" w:cs="Arial"/>
+          <w:sz w:val="20"/>
+          <w:szCs w:val="20"/>
+        </w:rPr>
+        <w:t>s</w:t>
+      </w:r>
+      <w:r>
+        <w:rPr>
+          <w:rFonts w:ascii="Arial" w:hAnsi="Arial" w:cs="Arial"/>
+          <w:sz w:val="20"/>
+          <w:szCs w:val="20"/>
+        </w:rPr>
+        <w:t xml:space="preserve"> the antecedent, or the "if", and the consequent, or the "then" parts of the rules respectively. </w:t>
+      </w:r>
     </w:p>
     <w:p>
       <w:pPr>
         <w:rPr>
           <w:rFonts w:ascii="Arial" w:hAnsi="Arial" w:cs="Arial"/>
+          <w:sz w:val="20"/>
+          <w:szCs w:val="20"/>
+        </w:rPr>
+      </w:pPr>
+      <w:r>
+        <w:rPr>
+          <w:rFonts w:ascii="Arial" w:hAnsi="Arial" w:cs="Arial"/>
+          <w:sz w:val="20"/>
+          <w:szCs w:val="20"/>
+        </w:rPr>
+        <w:lastRenderedPageBreak/>
+        <w:t>The support is the proportion of transactions that contain both the left_side and the right_side</w:t>
+      </w:r>
+      <w:r>
+        <w:rPr>
+          <w:rFonts w:ascii="Arial" w:hAnsi="Arial" w:cs="Arial"/>
+          <w:sz w:val="20"/>
+          <w:szCs w:val="20"/>
+        </w:rPr>
+        <w:t xml:space="preserve">. </w:t>
+      </w:r>
+      <w:r>
+        <w:rPr>
+          <w:rFonts w:ascii="Arial" w:hAnsi="Arial" w:cs="Arial"/>
+          <w:sz w:val="20"/>
+          <w:szCs w:val="20"/>
+        </w:rPr>
+        <w:t>Or more simply, how frequently the rules occur in the dataset. A higher level of support would indicate that the rule is more common.</w:t>
+      </w:r>
+    </w:p>
+    <w:p>
+      <w:pPr>
+        <w:rPr>
+          <w:rFonts w:ascii="Arial" w:hAnsi="Arial" w:cs="Arial"/>
+          <w:sz w:val="20"/>
+          <w:szCs w:val="20"/>
+        </w:rPr>
+      </w:pPr>
+      <w:r>
+        <w:rPr>
+          <w:rFonts w:ascii="Arial" w:hAnsi="Arial" w:cs="Arial"/>
+          <w:sz w:val="20"/>
+          <w:szCs w:val="20"/>
+        </w:rPr>
+        <w:t>The confidence is the proportion of transactions that contain the left_side where the rig</w:t>
+      </w:r>
+      <w:r>
+        <w:rPr>
+          <w:rFonts w:ascii="Arial" w:hAnsi="Arial" w:cs="Arial"/>
+          <w:sz w:val="20"/>
+          <w:szCs w:val="20"/>
+        </w:rPr>
+        <w:t>h</w:t>
+      </w:r>
+      <w:r>
+        <w:rPr>
+          <w:rFonts w:ascii="Arial" w:hAnsi="Arial" w:cs="Arial"/>
+          <w:sz w:val="20"/>
+          <w:szCs w:val="20"/>
+        </w:rPr>
+        <w:t xml:space="preserve">t_side also occurs. It tells us how often the rule has been found to be true. A high level of confidence reflects a higher level </w:t>
+      </w:r>
+      <w:proofErr w:type="spellStart"/>
+      <w:r>
+        <w:rPr>
+          <w:rFonts w:ascii="Arial" w:hAnsi="Arial" w:cs="Arial"/>
+          <w:sz w:val="20"/>
+          <w:szCs w:val="20"/>
+        </w:rPr>
+        <w:t>if</w:t>
+      </w:r>
+      <w:proofErr w:type="spellEnd"/>
+      <w:r>
+        <w:rPr>
+          <w:rFonts w:ascii="Arial" w:hAnsi="Arial" w:cs="Arial"/>
+          <w:sz w:val="20"/>
+          <w:szCs w:val="20"/>
+        </w:rPr>
+        <w:t xml:space="preserve"> reliability of the rule. Higher confidence means that the rule holds true more frequently when the antecedent occurs.</w:t>
+      </w:r>
+    </w:p>
+    <w:p>
+      <w:pPr>
+        <w:rPr>
+          <w:rFonts w:ascii="Arial" w:hAnsi="Arial" w:cs="Arial"/>
+          <w:sz w:val="20"/>
+          <w:szCs w:val="20"/>
+        </w:rPr>
+      </w:pPr>
+      <w:r>
+        <w:rPr>
+          <w:rFonts w:ascii="Arial" w:hAnsi="Arial" w:cs="Arial"/>
+          <w:sz w:val="20"/>
+          <w:szCs w:val="20"/>
+        </w:rPr>
+        <w:t xml:space="preserve">The lift </w:t>
+      </w:r>
+      <w:r>
+        <w:rPr>
+          <w:rFonts w:ascii="Arial" w:hAnsi="Arial" w:cs="Arial"/>
+          <w:sz w:val="20"/>
+          <w:szCs w:val="20"/>
+        </w:rPr>
+        <w:t>shows whether</w:t>
+      </w:r>
+      <w:r>
+        <w:rPr>
+          <w:rFonts w:ascii="Arial" w:hAnsi="Arial" w:cs="Arial"/>
+          <w:sz w:val="20"/>
+          <w:szCs w:val="20"/>
+        </w:rPr>
+        <w:t xml:space="preserve"> the occurrence of the left_side increases the likelihood of the right_side. Where left is greater than 1 the left_side and right_side are positively correlated and that the scale to which the increase in the right_side would be in the presence of the left_side rule.</w:t>
+      </w:r>
+    </w:p>
+    <w:p>
+      <w:pPr>
+        <w:rPr>
+          <w:rFonts w:ascii="Consolas" w:hAnsi="Consolas" w:cs="Arial"/>
+          <w:sz w:val="20"/>
+          <w:szCs w:val="20"/>
+        </w:rPr>
+      </w:pPr>
+      <w:r>
+        <w:rPr>
+          <w:rFonts w:ascii="Arial" w:hAnsi="Arial" w:cs="Arial"/>
+          <w:sz w:val="20"/>
+          <w:szCs w:val="20"/>
+        </w:rPr>
+        <w:t>For our dataset, the top 5 rules show that</w:t>
+      </w:r>
+      <w:r>
+        <w:rPr>
+          <w:rFonts w:ascii="Arial" w:hAnsi="Arial" w:cs="Arial"/>
+          <w:sz w:val="20"/>
+          <w:szCs w:val="20"/>
+        </w:rPr>
+        <w:t xml:space="preserve"> moderately low levels of support</w:t>
+      </w:r>
+      <w:r>
+        <w:rPr>
+          <w:rFonts w:ascii="Arial" w:hAnsi="Arial" w:cs="Arial"/>
+          <w:sz w:val="20"/>
+          <w:szCs w:val="20"/>
+        </w:rPr>
+        <w:t xml:space="preserve">, in the range </w:t>
+      </w:r>
+      <w:r>
+        <w:rPr>
+          <w:rFonts w:ascii="Arial" w:hAnsi="Arial" w:cs="Arial"/>
+          <w:sz w:val="20"/>
+          <w:szCs w:val="20"/>
+        </w:rPr>
+        <w:t xml:space="preserve">0.06% </w:t>
+      </w:r>
+      <w:r>
+        <w:rPr>
+          <w:rFonts w:ascii="Arial" w:hAnsi="Arial" w:cs="Arial"/>
+          <w:sz w:val="20"/>
+          <w:szCs w:val="20"/>
+        </w:rPr>
+        <w:t xml:space="preserve">for </w:t>
+      </w:r>
+      <w:r>
+        <w:rPr>
+          <w:rFonts w:ascii="Consolas" w:hAnsi="Consolas" w:cs="Arial"/>
+          <w:sz w:val="20"/>
+          <w:szCs w:val="20"/>
+        </w:rPr>
+        <w:t>{N8</w:t>
+      </w:r>
+      <w:proofErr w:type="gramStart"/>
+      <w:r>
+        <w:rPr>
+          <w:rFonts w:ascii="Consolas" w:hAnsi="Consolas" w:cs="Arial"/>
+          <w:sz w:val="20"/>
+          <w:szCs w:val="20"/>
+        </w:rPr>
+        <w:t>U,OXH</w:t>
+      </w:r>
+      <w:proofErr w:type="gramEnd"/>
+      <w:r>
+        <w:rPr>
+          <w:rFonts w:ascii="Consolas" w:hAnsi="Consolas" w:cs="Arial"/>
+          <w:sz w:val="20"/>
+          <w:szCs w:val="20"/>
+        </w:rPr>
+        <w:t xml:space="preserve">} </w:t>
+      </w:r>
+      <w:r>
+        <w:rPr>
+          <w:rFonts w:ascii="Consolas" w:hAnsi="Consolas" w:cs="Arial"/>
+          <w:sz w:val="20"/>
+          <w:szCs w:val="20"/>
+        </w:rPr>
+        <w:t>→</w:t>
+      </w:r>
+      <w:r>
+        <w:rPr>
+          <w:rFonts w:ascii="Consolas" w:hAnsi="Consolas" w:cs="Arial"/>
+          <w:sz w:val="20"/>
+          <w:szCs w:val="20"/>
+        </w:rPr>
+        <w:t xml:space="preserve"> {</w:t>
+      </w:r>
+      <w:r>
+        <w:rPr>
+          <w:rFonts w:ascii="Consolas" w:hAnsi="Consolas" w:cs="Arial"/>
+          <w:sz w:val="20"/>
+          <w:szCs w:val="20"/>
+        </w:rPr>
+        <w:t xml:space="preserve">IEV} </w:t>
+      </w:r>
+      <w:r>
+        <w:rPr>
+          <w:rFonts w:ascii="Arial" w:hAnsi="Arial" w:cs="Arial"/>
+          <w:sz w:val="20"/>
+          <w:szCs w:val="20"/>
+        </w:rPr>
+        <w:t xml:space="preserve">to 1% for </w:t>
+      </w:r>
+      <w:r>
+        <w:rPr>
+          <w:rFonts w:ascii="Consolas" w:hAnsi="Consolas" w:cs="Arial"/>
+          <w:sz w:val="20"/>
+          <w:szCs w:val="20"/>
+        </w:rPr>
+        <w:t>{</w:t>
+      </w:r>
+      <w:r>
+        <w:rPr>
+          <w:rFonts w:ascii="Consolas" w:hAnsi="Consolas" w:cs="Arial"/>
+          <w:sz w:val="20"/>
+          <w:szCs w:val="20"/>
+        </w:rPr>
+        <w:t>IEV,OXH</w:t>
+      </w:r>
+      <w:r>
+        <w:rPr>
+          <w:rFonts w:ascii="Consolas" w:hAnsi="Consolas" w:cs="Arial"/>
+          <w:sz w:val="20"/>
+          <w:szCs w:val="20"/>
+        </w:rPr>
+        <w:t>} →</w:t>
+      </w:r>
+      <w:r>
+        <w:rPr>
+          <w:rFonts w:ascii="Consolas" w:hAnsi="Consolas" w:cs="Arial"/>
+          <w:sz w:val="20"/>
+          <w:szCs w:val="20"/>
+        </w:rPr>
+        <w:t xml:space="preserve"> {LPF}. </w:t>
+      </w:r>
+    </w:p>
+    <w:p>
+      <w:pPr>
+        <w:rPr>
+          <w:rFonts w:ascii="Arial" w:hAnsi="Arial" w:cs="Arial"/>
+          <w:sz w:val="20"/>
+          <w:szCs w:val="20"/>
+        </w:rPr>
+      </w:pPr>
+      <w:r>
+        <w:rPr>
+          <w:rFonts w:ascii="Arial" w:hAnsi="Arial" w:cs="Arial"/>
+          <w:sz w:val="20"/>
+          <w:szCs w:val="20"/>
+        </w:rPr>
+        <w:t>The min_confidence was set at 0.4 in our apriori algorithm therefore the supp</w:t>
+      </w:r>
+      <w:r>
+        <w:rPr>
+          <w:rFonts w:ascii="Arial" w:hAnsi="Arial" w:cs="Arial"/>
+          <w:sz w:val="20"/>
+          <w:szCs w:val="20"/>
+        </w:rPr>
+        <w:t>ort will be at least 40%. The range in our top 5 results is 41%</w:t>
+      </w:r>
+      <w:r>
+        <w:rPr>
+          <w:rFonts w:ascii="Arial" w:hAnsi="Arial" w:cs="Arial"/>
+          <w:sz w:val="20"/>
+          <w:szCs w:val="20"/>
+        </w:rPr>
+        <w:t xml:space="preserve"> for</w:t>
+      </w:r>
+      <w:r>
+        <w:rPr>
+          <w:rFonts w:ascii="Arial" w:hAnsi="Arial" w:cs="Arial"/>
+          <w:sz w:val="20"/>
+          <w:szCs w:val="20"/>
+        </w:rPr>
+        <w:t xml:space="preserve"> </w:t>
+      </w:r>
+      <w:r>
+        <w:rPr>
+          <w:rFonts w:ascii="Consolas" w:hAnsi="Consolas" w:cs="Arial"/>
+          <w:sz w:val="20"/>
+          <w:szCs w:val="20"/>
+        </w:rPr>
+        <w:t>{N8</w:t>
+      </w:r>
+      <w:proofErr w:type="gramStart"/>
+      <w:r>
+        <w:rPr>
+          <w:rFonts w:ascii="Consolas" w:hAnsi="Consolas" w:cs="Arial"/>
+          <w:sz w:val="20"/>
+          <w:szCs w:val="20"/>
+        </w:rPr>
+        <w:t>U,</w:t>
+      </w:r>
+      <w:r>
+        <w:rPr>
+          <w:rFonts w:ascii="Consolas" w:hAnsi="Consolas" w:cs="Arial"/>
+          <w:sz w:val="20"/>
+          <w:szCs w:val="20"/>
+        </w:rPr>
+        <w:t>LPF</w:t>
+      </w:r>
+      <w:proofErr w:type="gramEnd"/>
+      <w:r>
+        <w:rPr>
+          <w:rFonts w:ascii="Consolas" w:hAnsi="Consolas" w:cs="Arial"/>
+          <w:sz w:val="20"/>
+          <w:szCs w:val="20"/>
+        </w:rPr>
+        <w:t>} → {</w:t>
+      </w:r>
+      <w:r>
+        <w:rPr>
+          <w:rFonts w:ascii="Consolas" w:hAnsi="Consolas" w:cs="Arial"/>
+          <w:sz w:val="20"/>
+          <w:szCs w:val="20"/>
+        </w:rPr>
+        <w:t>OXH</w:t>
+      </w:r>
+      <w:r>
+        <w:rPr>
+          <w:rFonts w:ascii="Consolas" w:hAnsi="Consolas" w:cs="Arial"/>
+          <w:sz w:val="20"/>
+          <w:szCs w:val="20"/>
+        </w:rPr>
+        <w:t>}</w:t>
+      </w:r>
+      <w:r>
+        <w:rPr>
+          <w:rFonts w:ascii="Consolas" w:hAnsi="Consolas" w:cs="Arial"/>
+          <w:sz w:val="20"/>
+          <w:szCs w:val="20"/>
+        </w:rPr>
+        <w:t xml:space="preserve"> </w:t>
+      </w:r>
+      <w:r>
+        <w:rPr>
+          <w:rFonts w:ascii="Arial" w:hAnsi="Arial" w:cs="Arial"/>
+          <w:sz w:val="20"/>
+          <w:szCs w:val="20"/>
+        </w:rPr>
+        <w:t xml:space="preserve">to </w:t>
+      </w:r>
+      <w:r>
+        <w:rPr>
+          <w:rFonts w:ascii="Arial" w:hAnsi="Arial" w:cs="Arial"/>
+          <w:sz w:val="20"/>
+          <w:szCs w:val="20"/>
+        </w:rPr>
+        <w:t xml:space="preserve">63% for </w:t>
+      </w:r>
+      <w:r>
+        <w:rPr>
+          <w:rFonts w:ascii="Consolas" w:hAnsi="Consolas" w:cs="Arial"/>
+          <w:sz w:val="20"/>
+          <w:szCs w:val="20"/>
+        </w:rPr>
+        <w:t>{N8U,OXH} → {</w:t>
+      </w:r>
+      <w:r>
+        <w:rPr>
+          <w:rFonts w:ascii="Consolas" w:hAnsi="Consolas" w:cs="Arial"/>
+          <w:sz w:val="20"/>
+          <w:szCs w:val="20"/>
+        </w:rPr>
+        <w:t>LPF</w:t>
+      </w:r>
+      <w:r>
+        <w:rPr>
+          <w:rFonts w:ascii="Consolas" w:hAnsi="Consolas" w:cs="Arial"/>
+          <w:sz w:val="20"/>
+          <w:szCs w:val="20"/>
+        </w:rPr>
+        <w:t>}</w:t>
+      </w:r>
+      <w:r>
+        <w:rPr>
+          <w:rFonts w:ascii="Consolas" w:hAnsi="Consolas" w:cs="Arial"/>
+          <w:sz w:val="20"/>
+          <w:szCs w:val="20"/>
+        </w:rPr>
+        <w:t xml:space="preserve">. </w:t>
+      </w:r>
+      <w:r>
+        <w:rPr>
+          <w:rFonts w:ascii="Arial" w:hAnsi="Arial" w:cs="Arial"/>
+          <w:sz w:val="20"/>
+          <w:szCs w:val="20"/>
+        </w:rPr>
+        <w:t xml:space="preserve">These two examples are noteworthy as they contain the same items in different orders. </w:t>
+      </w:r>
+      <w:r>
+        <w:rPr>
+          <w:rFonts w:ascii="Arial" w:hAnsi="Arial" w:cs="Arial"/>
+          <w:sz w:val="20"/>
+          <w:szCs w:val="20"/>
+        </w:rPr>
+        <w:t>In rule 28, OXH is likely to be bought when N8U and LPF are bought together, but it’s not as certain (41% confidence).</w:t>
+      </w:r>
+      <w:r>
+        <w:rPr>
+          <w:rFonts w:ascii="Arial" w:hAnsi="Arial" w:cs="Arial"/>
+          <w:sz w:val="20"/>
+          <w:szCs w:val="20"/>
+        </w:rPr>
+        <w:t xml:space="preserve"> </w:t>
+      </w:r>
+      <w:r>
+        <w:rPr>
+          <w:rFonts w:ascii="Arial" w:hAnsi="Arial" w:cs="Arial"/>
+          <w:sz w:val="20"/>
+          <w:szCs w:val="20"/>
+        </w:rPr>
+        <w:t xml:space="preserve">In </w:t>
+      </w:r>
+      <w:r>
+        <w:rPr>
+          <w:rFonts w:ascii="Arial" w:hAnsi="Arial" w:cs="Arial"/>
+          <w:sz w:val="20"/>
+          <w:szCs w:val="20"/>
+        </w:rPr>
+        <w:t>r</w:t>
+      </w:r>
+      <w:r>
+        <w:rPr>
+          <w:rFonts w:ascii="Arial" w:hAnsi="Arial" w:cs="Arial"/>
+          <w:sz w:val="20"/>
+          <w:szCs w:val="20"/>
+        </w:rPr>
+        <w:t>ule 29, LPF is much more likely to be bought when N8U and OXH are purchased together (63% confidence), making LPF a more consistently associated item in this context.</w:t>
+      </w:r>
+    </w:p>
+    <w:p>
+      <w:pPr>
+        <w:rPr>
+          <w:rFonts w:ascii="Arial" w:hAnsi="Arial" w:cs="Arial"/>
+          <w:sz w:val="20"/>
+          <w:szCs w:val="20"/>
+        </w:rPr>
+      </w:pPr>
+      <w:r>
+        <w:rPr>
+          <w:rFonts w:ascii="Arial" w:hAnsi="Arial" w:cs="Arial"/>
+          <w:sz w:val="20"/>
+          <w:szCs w:val="20"/>
+        </w:rPr>
+        <w:t>All</w:t>
+      </w:r>
+      <w:r>
+        <w:rPr>
+          <w:rFonts w:ascii="Arial" w:hAnsi="Arial" w:cs="Arial"/>
+          <w:sz w:val="20"/>
+          <w:szCs w:val="20"/>
+        </w:rPr>
+        <w:t xml:space="preserve"> the lift values in for our top 5 rules are 8.6 and above</w:t>
+      </w:r>
+      <w:r>
+        <w:rPr>
+          <w:rFonts w:ascii="Arial" w:hAnsi="Arial" w:cs="Arial"/>
+          <w:sz w:val="20"/>
+          <w:szCs w:val="20"/>
+        </w:rPr>
+        <w:t xml:space="preserve">. This means that the presence of </w:t>
+      </w:r>
+      <w:r>
+        <w:rPr>
+          <w:rFonts w:ascii="Arial" w:hAnsi="Arial" w:cs="Arial"/>
+          <w:sz w:val="20"/>
+          <w:szCs w:val="20"/>
+        </w:rPr>
+        <w:t xml:space="preserve">the </w:t>
+      </w:r>
+      <w:proofErr w:type="spellStart"/>
+      <w:r>
+        <w:rPr>
+          <w:rFonts w:ascii="Arial" w:hAnsi="Arial" w:cs="Arial"/>
+          <w:sz w:val="20"/>
+          <w:szCs w:val="20"/>
+        </w:rPr>
+        <w:t>right_rule</w:t>
+      </w:r>
+      <w:proofErr w:type="spellEnd"/>
+      <w:r>
+        <w:rPr>
+          <w:rFonts w:ascii="Arial" w:hAnsi="Arial" w:cs="Arial"/>
+          <w:sz w:val="20"/>
+          <w:szCs w:val="20"/>
+        </w:rPr>
+        <w:t xml:space="preserve"> is at least 8.6 more likely in the presence of the </w:t>
+      </w:r>
+      <w:proofErr w:type="spellStart"/>
+      <w:r>
+        <w:rPr>
+          <w:rFonts w:ascii="Arial" w:hAnsi="Arial" w:cs="Arial"/>
+          <w:sz w:val="20"/>
+          <w:szCs w:val="20"/>
+        </w:rPr>
+        <w:t>left_rule</w:t>
+      </w:r>
+      <w:proofErr w:type="spellEnd"/>
+      <w:r>
+        <w:rPr>
+          <w:rFonts w:ascii="Arial" w:hAnsi="Arial" w:cs="Arial"/>
+          <w:sz w:val="20"/>
+          <w:szCs w:val="20"/>
+        </w:rPr>
+        <w:t xml:space="preserve">, rather than if the </w:t>
+      </w:r>
+      <w:r>
+        <w:rPr>
+          <w:rFonts w:ascii="Arial" w:hAnsi="Arial" w:cs="Arial"/>
+          <w:sz w:val="20"/>
+          <w:szCs w:val="20"/>
+        </w:rPr>
+        <w:t xml:space="preserve">item in the </w:t>
+      </w:r>
+      <w:proofErr w:type="spellStart"/>
+      <w:r>
+        <w:rPr>
+          <w:rFonts w:ascii="Arial" w:hAnsi="Arial" w:cs="Arial"/>
+          <w:sz w:val="20"/>
+          <w:szCs w:val="20"/>
+        </w:rPr>
+        <w:t>right_rule</w:t>
+      </w:r>
+      <w:proofErr w:type="spellEnd"/>
+      <w:r>
+        <w:rPr>
+          <w:rFonts w:ascii="Arial" w:hAnsi="Arial" w:cs="Arial"/>
+          <w:sz w:val="20"/>
+          <w:szCs w:val="20"/>
+        </w:rPr>
+        <w:t xml:space="preserve"> was independent. For example, </w:t>
+      </w:r>
+      <w:r>
+        <w:rPr>
+          <w:rFonts w:ascii="Consolas" w:hAnsi="Consolas" w:cs="Arial"/>
+          <w:sz w:val="20"/>
+          <w:szCs w:val="20"/>
+        </w:rPr>
+        <w:t>{N8</w:t>
+      </w:r>
+      <w:proofErr w:type="gramStart"/>
+      <w:r>
+        <w:rPr>
+          <w:rFonts w:ascii="Consolas" w:hAnsi="Consolas" w:cs="Arial"/>
+          <w:sz w:val="20"/>
+          <w:szCs w:val="20"/>
+        </w:rPr>
+        <w:t>U,LPF</w:t>
+      </w:r>
+      <w:proofErr w:type="gramEnd"/>
+      <w:r>
+        <w:rPr>
+          <w:rFonts w:ascii="Consolas" w:hAnsi="Consolas" w:cs="Arial"/>
+          <w:sz w:val="20"/>
+          <w:szCs w:val="20"/>
+        </w:rPr>
+        <w:t xml:space="preserve">} → {OXH} </w:t>
+      </w:r>
+      <w:r>
+        <w:rPr>
+          <w:rFonts w:ascii="Arial" w:hAnsi="Arial" w:cs="Arial"/>
+          <w:sz w:val="20"/>
+          <w:szCs w:val="20"/>
+        </w:rPr>
+        <w:t xml:space="preserve">shows that the occurrence of N8U and LPF together increases the likelihood of </w:t>
+      </w:r>
+      <w:r>
+        <w:rPr>
+          <w:rFonts w:ascii="Arial" w:hAnsi="Arial" w:cs="Arial"/>
+          <w:sz w:val="20"/>
+          <w:szCs w:val="20"/>
+        </w:rPr>
+        <w:t xml:space="preserve">an additional purchase of </w:t>
+      </w:r>
+      <w:r>
+        <w:rPr>
+          <w:rFonts w:ascii="Arial" w:hAnsi="Arial" w:cs="Arial"/>
+          <w:sz w:val="20"/>
+          <w:szCs w:val="20"/>
+        </w:rPr>
+        <w:t xml:space="preserve">OXH </w:t>
+      </w:r>
+      <w:r>
+        <w:rPr>
+          <w:rFonts w:ascii="Arial" w:hAnsi="Arial" w:cs="Arial"/>
+          <w:sz w:val="20"/>
+          <w:szCs w:val="20"/>
+        </w:rPr>
+        <w:t>is</w:t>
+      </w:r>
+      <w:r>
+        <w:rPr>
+          <w:rFonts w:ascii="Arial" w:hAnsi="Arial" w:cs="Arial"/>
+          <w:sz w:val="20"/>
+          <w:szCs w:val="20"/>
+        </w:rPr>
+        <w:t xml:space="preserve"> nearly 10 times</w:t>
+      </w:r>
+      <w:r>
+        <w:rPr>
+          <w:rFonts w:ascii="Arial" w:hAnsi="Arial" w:cs="Arial"/>
+          <w:sz w:val="20"/>
+          <w:szCs w:val="20"/>
+        </w:rPr>
+        <w:t xml:space="preserve"> greater</w:t>
+      </w:r>
+      <w:r>
+        <w:rPr>
+          <w:rFonts w:ascii="Arial" w:hAnsi="Arial" w:cs="Arial"/>
+          <w:sz w:val="20"/>
+          <w:szCs w:val="20"/>
+        </w:rPr>
+        <w:t>.</w:t>
+      </w:r>
+    </w:p>
+    <w:p>
+      <w:pPr>
+        <w:rPr>
+          <w:rFonts w:ascii="Arial" w:hAnsi="Arial" w:cs="Arial"/>
+          <w:b/>
+          <w:bCs/>
           <w:sz w:val="22"/>
           <w:szCs w:val="22"/>
         </w:rPr>
       </w:pPr>
-      <w:r>
-        <w:rPr>
-          <w:rFonts w:ascii="Arial" w:hAnsi="Arial" w:cs="Arial"/>
+    </w:p>
+    <w:p>
+      <w:pPr>
+        <w:rPr>
+          <w:rFonts w:ascii="Arial" w:hAnsi="Arial" w:cs="Arial"/>
+          <w:b/>
+          <w:bCs/>
           <w:sz w:val="22"/>
           <w:szCs w:val="22"/>
         </w:rPr>
-        <w:t>The left-hand side and the right_side of the association rules represent</w:t>
-      </w:r>
-      <w:r>
-        <w:rPr>
-          <w:rFonts w:ascii="Arial" w:hAnsi="Arial" w:cs="Arial"/>
+      </w:pPr>
+      <w:r>
+        <w:rPr>
+          <w:rFonts w:ascii="Arial" w:hAnsi="Arial" w:cs="Arial"/>
+          <w:b/>
+          <w:bCs/>
           <w:sz w:val="22"/>
           <w:szCs w:val="22"/>
         </w:rPr>
-        <w:t>s</w:t>
-      </w:r>
-      <w:r>
-        <w:rPr>
-          <w:rFonts w:ascii="Arial" w:hAnsi="Arial" w:cs="Arial"/>
+        <w:t xml:space="preserve">3 </w:t>
+      </w:r>
+      <w:r>
+        <w:rPr>
+          <w:rFonts w:ascii="Arial" w:hAnsi="Arial" w:cs="Arial"/>
+          <w:b/>
+          <w:bCs/>
           <w:sz w:val="22"/>
           <w:szCs w:val="22"/>
         </w:rPr>
-        <w:t xml:space="preserve"> the antecedent, or the "if", and the consequent, or the "then" parts of the rules respectively. </w:t>
+        <w:t>–</w:t>
+      </w:r>
+      <w:r>
+        <w:rPr>
+          <w:rFonts w:ascii="Arial" w:hAnsi="Arial" w:cs="Arial"/>
+          <w:b/>
+          <w:bCs/>
+          <w:sz w:val="22"/>
+          <w:szCs w:val="22"/>
+        </w:rPr>
+        <w:t xml:space="preserve"> </w:t>
+      </w:r>
+      <w:r>
+        <w:rPr>
+          <w:rFonts w:ascii="Arial" w:hAnsi="Arial" w:cs="Arial"/>
+          <w:b/>
+          <w:bCs/>
+          <w:sz w:val="22"/>
+          <w:szCs w:val="22"/>
+        </w:rPr>
+        <w:t>Five common categories purchased with 01F</w:t>
       </w:r>
     </w:p>
     <w:p>
       <w:pPr>
         <w:rPr>
           <w:rFonts w:ascii="Arial" w:hAnsi="Arial" w:cs="Arial"/>
+          <w:sz w:val="20"/>
+          <w:szCs w:val="20"/>
+        </w:rPr>
+      </w:pPr>
+      <w:r>
+        <w:rPr>
+          <w:rFonts w:ascii="Arial" w:hAnsi="Arial" w:cs="Arial"/>
+          <w:sz w:val="20"/>
+          <w:szCs w:val="20"/>
+        </w:rPr>
+        <w:t xml:space="preserve">To report the five most common product categories that customers bought with the product category ‘01F’ we modified our existing code filter the results such that the left_side or the right_side contain the sku_category 01F. We </w:t>
+      </w:r>
+      <w:r>
+        <w:rPr>
+          <w:rFonts w:ascii="Arial" w:hAnsi="Arial" w:cs="Arial"/>
+          <w:sz w:val="20"/>
+          <w:szCs w:val="20"/>
+        </w:rPr>
+        <w:t>lowered</w:t>
+      </w:r>
+      <w:r>
+        <w:rPr>
+          <w:rFonts w:ascii="Arial" w:hAnsi="Arial" w:cs="Arial"/>
+          <w:sz w:val="20"/>
+          <w:szCs w:val="20"/>
+        </w:rPr>
+        <w:t xml:space="preserve"> the min_</w:t>
+      </w:r>
+      <w:r>
+        <w:rPr>
+          <w:rFonts w:ascii="Arial" w:hAnsi="Arial" w:cs="Arial"/>
+          <w:sz w:val="20"/>
+          <w:szCs w:val="20"/>
+        </w:rPr>
+        <w:t>confidence parameter to 0.</w:t>
+      </w:r>
+      <w:r>
+        <w:rPr>
+          <w:rFonts w:ascii="Arial" w:hAnsi="Arial" w:cs="Arial"/>
+          <w:sz w:val="20"/>
+          <w:szCs w:val="20"/>
+        </w:rPr>
+        <w:t>25</w:t>
+      </w:r>
+      <w:r>
+        <w:rPr>
+          <w:rFonts w:ascii="Arial" w:hAnsi="Arial" w:cs="Arial"/>
+          <w:sz w:val="20"/>
+          <w:szCs w:val="20"/>
+        </w:rPr>
+        <w:t xml:space="preserve"> to include more rulesets.</w:t>
+      </w:r>
+      <w:r>
+        <w:rPr>
+          <w:rFonts w:ascii="Arial" w:hAnsi="Arial" w:cs="Arial"/>
+          <w:sz w:val="20"/>
+          <w:szCs w:val="20"/>
+        </w:rPr>
+        <w:t xml:space="preserve"> The values were ordered by support for this set to </w:t>
+      </w:r>
+      <w:r>
+        <w:rPr>
+          <w:rFonts w:ascii="Arial" w:hAnsi="Arial" w:cs="Arial"/>
+          <w:sz w:val="20"/>
+          <w:szCs w:val="20"/>
+        </w:rPr>
+        <w:t xml:space="preserve">discover the rulesets with the </w:t>
+      </w:r>
+      <w:r>
+        <w:rPr>
+          <w:rFonts w:ascii="Arial" w:hAnsi="Arial" w:cs="Arial"/>
+          <w:sz w:val="20"/>
+          <w:szCs w:val="20"/>
+        </w:rPr>
+        <w:t>highest proportions of</w:t>
+      </w:r>
+      <w:r>
+        <w:rPr>
+          <w:rFonts w:ascii="Arial" w:hAnsi="Arial" w:cs="Arial"/>
+          <w:sz w:val="20"/>
+          <w:szCs w:val="20"/>
+        </w:rPr>
+        <w:t xml:space="preserve"> rulesets where 01F occurs.</w:t>
+      </w:r>
+    </w:p>
+    <w:p>
+      <w:pPr>
+        <w:rPr>
+          <w:rFonts w:ascii="Arial" w:hAnsi="Arial" w:cs="Arial"/>
           <w:sz w:val="22"/>
           <w:szCs w:val="22"/>
         </w:rPr>
@@ -1153,694 +1973,7 @@
       <w:r>
         <w:rPr>
           <w:rFonts w:ascii="Arial" w:hAnsi="Arial" w:cs="Arial"/>
-          <w:sz w:val="22"/>
-          <w:szCs w:val="22"/>
-        </w:rPr>
-        <w:t>The support is the proportion of transactions that contain both the left_side and the right_side</w:t>
-      </w:r>
-      <w:r>
-        <w:rPr>
-          <w:rFonts w:ascii="Arial" w:hAnsi="Arial" w:cs="Arial"/>
-          <w:sz w:val="22"/>
-          <w:szCs w:val="22"/>
-        </w:rPr>
-        <w:t xml:space="preserve">. </w:t>
-      </w:r>
-      <w:r>
-        <w:rPr>
-          <w:rFonts w:ascii="Arial" w:hAnsi="Arial" w:cs="Arial"/>
-          <w:sz w:val="22"/>
-          <w:szCs w:val="22"/>
-        </w:rPr>
-        <w:t>Or more simply, how frequently the rules occur in the dataset. A higher level of support would indicate that the rule is more common.</w:t>
-      </w:r>
-    </w:p>
-    <w:p>
-      <w:pPr>
-        <w:rPr>
-          <w:rFonts w:ascii="Arial" w:hAnsi="Arial" w:cs="Arial"/>
-          <w:sz w:val="22"/>
-          <w:szCs w:val="22"/>
-        </w:rPr>
-      </w:pPr>
-      <w:r>
-        <w:rPr>
-          <w:rFonts w:ascii="Arial" w:hAnsi="Arial" w:cs="Arial"/>
-          <w:sz w:val="22"/>
-          <w:szCs w:val="22"/>
-        </w:rPr>
-        <w:t>The confidence is the proportion of transactions that contain the left_side where the rig</w:t>
-      </w:r>
-      <w:r>
-        <w:rPr>
-          <w:rFonts w:ascii="Arial" w:hAnsi="Arial" w:cs="Arial"/>
-          <w:sz w:val="22"/>
-          <w:szCs w:val="22"/>
-        </w:rPr>
-        <w:t>h</w:t>
-      </w:r>
-      <w:r>
-        <w:rPr>
-          <w:rFonts w:ascii="Arial" w:hAnsi="Arial" w:cs="Arial"/>
-          <w:sz w:val="22"/>
-          <w:szCs w:val="22"/>
-        </w:rPr>
-        <w:t>t_side also occurs. It tells us how often the rule has been found to be true. A high level of confidence reflects a higher level if reliability of the rule. Higher confidence means that the rule holds true more frequently when the antecedent occurs.</w:t>
-      </w:r>
-    </w:p>
-    <w:p>
-      <w:pPr>
-        <w:rPr>
-          <w:rFonts w:ascii="Arial" w:hAnsi="Arial" w:cs="Arial"/>
-          <w:sz w:val="22"/>
-          <w:szCs w:val="22"/>
-        </w:rPr>
-      </w:pPr>
-      <w:r>
-        <w:rPr>
-          <w:rFonts w:ascii="Arial" w:hAnsi="Arial" w:cs="Arial"/>
-          <w:sz w:val="22"/>
-          <w:szCs w:val="22"/>
-        </w:rPr>
-        <w:t xml:space="preserve">The lift </w:t>
-      </w:r>
-      <w:r>
-        <w:rPr>
-          <w:rFonts w:ascii="Arial" w:hAnsi="Arial" w:cs="Arial"/>
-          <w:sz w:val="22"/>
-          <w:szCs w:val="22"/>
-        </w:rPr>
-        <w:t>shows whether</w:t>
-      </w:r>
-      <w:r>
-        <w:rPr>
-          <w:rFonts w:ascii="Arial" w:hAnsi="Arial" w:cs="Arial"/>
-          <w:sz w:val="22"/>
-          <w:szCs w:val="22"/>
-        </w:rPr>
-        <w:t xml:space="preserve"> the occurrence of the left_side increases the likelihood of the right_side. Where left is greater than 1 the left_side and right_side are positively correlated and that the scale to which the increase in the right_side would be in the presence of the left_side rule.</w:t>
-      </w:r>
-    </w:p>
-    <w:p>
-      <w:pPr>
-        <w:rPr>
-          <w:rFonts w:ascii="Consolas" w:hAnsi="Consolas" w:cs="Arial"/>
-          <w:sz w:val="22"/>
-          <w:szCs w:val="22"/>
-        </w:rPr>
-      </w:pPr>
-      <w:r>
-        <w:rPr>
-          <w:rFonts w:ascii="Arial" w:hAnsi="Arial" w:cs="Arial"/>
-          <w:sz w:val="22"/>
-          <w:szCs w:val="22"/>
-        </w:rPr>
-        <w:t>For our dataset, the top 5 rules show that</w:t>
-      </w:r>
-      <w:r>
-        <w:rPr>
-          <w:rFonts w:ascii="Arial" w:hAnsi="Arial" w:cs="Arial"/>
-          <w:sz w:val="22"/>
-          <w:szCs w:val="22"/>
-        </w:rPr>
-        <w:t xml:space="preserve"> moderately low levels of support</w:t>
-      </w:r>
-      <w:r>
-        <w:rPr>
-          <w:rFonts w:ascii="Arial" w:hAnsi="Arial" w:cs="Arial"/>
-          <w:sz w:val="22"/>
-          <w:szCs w:val="22"/>
-        </w:rPr>
-        <w:t xml:space="preserve">, in the range </w:t>
-      </w:r>
-      <w:r>
-        <w:rPr>
-          <w:rFonts w:ascii="Arial" w:hAnsi="Arial" w:cs="Arial"/>
-          <w:sz w:val="22"/>
-          <w:szCs w:val="22"/>
-        </w:rPr>
-        <w:t xml:space="preserve">0.06% </w:t>
-      </w:r>
-      <w:r>
-        <w:rPr>
-          <w:rFonts w:ascii="Arial" w:hAnsi="Arial" w:cs="Arial"/>
-          <w:sz w:val="22"/>
-          <w:szCs w:val="22"/>
-        </w:rPr>
-        <w:t xml:space="preserve">for </w:t>
-      </w:r>
-      <w:r>
-        <w:rPr>
-          <w:rFonts w:ascii="Consolas" w:hAnsi="Consolas" w:cs="Arial"/>
-          <w:sz w:val="22"/>
-          <w:szCs w:val="22"/>
-        </w:rPr>
-        <w:t xml:space="preserve">{N8U,OXH} </w:t>
-      </w:r>
-      <w:r>
-        <w:rPr>
-          <w:rFonts w:ascii="Consolas" w:hAnsi="Consolas" w:cs="Arial"/>
-          <w:sz w:val="22"/>
-          <w:szCs w:val="22"/>
-        </w:rPr>
-        <w:t>→</w:t>
-      </w:r>
-      <w:r>
-        <w:rPr>
-          <w:rFonts w:ascii="Consolas" w:hAnsi="Consolas" w:cs="Arial"/>
-          <w:sz w:val="22"/>
-          <w:szCs w:val="22"/>
-        </w:rPr>
-        <w:t xml:space="preserve"> {</w:t>
-      </w:r>
-      <w:r>
-        <w:rPr>
-          <w:rFonts w:ascii="Consolas" w:hAnsi="Consolas" w:cs="Arial"/>
-          <w:sz w:val="22"/>
-          <w:szCs w:val="22"/>
-        </w:rPr>
-        <w:t xml:space="preserve">IEV} </w:t>
-      </w:r>
-      <w:r>
-        <w:rPr>
-          <w:rFonts w:ascii="Arial" w:hAnsi="Arial" w:cs="Arial"/>
-          <w:sz w:val="22"/>
-          <w:szCs w:val="22"/>
-        </w:rPr>
-        <w:t xml:space="preserve">to 1% for </w:t>
-      </w:r>
-      <w:r>
-        <w:rPr>
-          <w:rFonts w:ascii="Consolas" w:hAnsi="Consolas" w:cs="Arial"/>
-          <w:sz w:val="22"/>
-          <w:szCs w:val="22"/>
-        </w:rPr>
-        <w:t>{</w:t>
-      </w:r>
-      <w:r>
-        <w:rPr>
-          <w:rFonts w:ascii="Consolas" w:hAnsi="Consolas" w:cs="Arial"/>
-          <w:sz w:val="22"/>
-          <w:szCs w:val="22"/>
-        </w:rPr>
-        <w:t>IEV,OXH</w:t>
-      </w:r>
-      <w:r>
-        <w:rPr>
-          <w:rFonts w:ascii="Consolas" w:hAnsi="Consolas" w:cs="Arial"/>
-          <w:sz w:val="22"/>
-          <w:szCs w:val="22"/>
-        </w:rPr>
-        <w:t>} →</w:t>
-      </w:r>
-      <w:r>
-        <w:rPr>
-          <w:rFonts w:ascii="Consolas" w:hAnsi="Consolas" w:cs="Arial"/>
-          <w:sz w:val="22"/>
-          <w:szCs w:val="22"/>
-        </w:rPr>
-        <w:t xml:space="preserve"> {LPF}. </w:t>
-      </w:r>
-    </w:p>
-    <w:p>
-      <w:pPr>
-        <w:rPr>
-          <w:rFonts w:ascii="Arial" w:hAnsi="Arial" w:cs="Arial"/>
-          <w:sz w:val="22"/>
-          <w:szCs w:val="22"/>
-        </w:rPr>
-      </w:pPr>
-      <w:r>
-        <w:rPr>
-          <w:rFonts w:ascii="Arial" w:hAnsi="Arial" w:cs="Arial"/>
-          <w:sz w:val="22"/>
-          <w:szCs w:val="22"/>
-        </w:rPr>
-        <w:t>The min_confidence was set at 0.4 in our apriori algorithm therefore the supp</w:t>
-      </w:r>
-      <w:r>
-        <w:rPr>
-          <w:rFonts w:ascii="Arial" w:hAnsi="Arial" w:cs="Arial"/>
-          <w:sz w:val="22"/>
-          <w:szCs w:val="22"/>
-        </w:rPr>
-        <w:t>ort will be at least 40%. The range in our top 5 results is 41%</w:t>
-      </w:r>
-      <w:r>
-        <w:rPr>
-          <w:rFonts w:ascii="Arial" w:hAnsi="Arial" w:cs="Arial"/>
-          <w:sz w:val="22"/>
-          <w:szCs w:val="22"/>
-        </w:rPr>
-        <w:t xml:space="preserve"> for</w:t>
-      </w:r>
-      <w:r>
-        <w:rPr>
-          <w:rFonts w:ascii="Arial" w:hAnsi="Arial" w:cs="Arial"/>
-          <w:sz w:val="22"/>
-          <w:szCs w:val="22"/>
-        </w:rPr>
-        <w:t xml:space="preserve"> </w:t>
-      </w:r>
-      <w:r>
-        <w:rPr>
-          <w:rFonts w:ascii="Consolas" w:hAnsi="Consolas" w:cs="Arial"/>
-          <w:sz w:val="22"/>
-          <w:szCs w:val="22"/>
-        </w:rPr>
-        <w:t>{N8U,</w:t>
-      </w:r>
-      <w:r>
-        <w:rPr>
-          <w:rFonts w:ascii="Consolas" w:hAnsi="Consolas" w:cs="Arial"/>
-          <w:sz w:val="22"/>
-          <w:szCs w:val="22"/>
-        </w:rPr>
-        <w:t>LPF</w:t>
-      </w:r>
-      <w:r>
-        <w:rPr>
-          <w:rFonts w:ascii="Consolas" w:hAnsi="Consolas" w:cs="Arial"/>
-          <w:sz w:val="22"/>
-          <w:szCs w:val="22"/>
-        </w:rPr>
-        <w:t>} → {</w:t>
-      </w:r>
-      <w:r>
-        <w:rPr>
-          <w:rFonts w:ascii="Consolas" w:hAnsi="Consolas" w:cs="Arial"/>
-          <w:sz w:val="22"/>
-          <w:szCs w:val="22"/>
-        </w:rPr>
-        <w:t>OXH</w:t>
-      </w:r>
-      <w:r>
-        <w:rPr>
-          <w:rFonts w:ascii="Consolas" w:hAnsi="Consolas" w:cs="Arial"/>
-          <w:sz w:val="22"/>
-          <w:szCs w:val="22"/>
-        </w:rPr>
-        <w:t>}</w:t>
-      </w:r>
-      <w:r>
-        <w:rPr>
-          <w:rFonts w:ascii="Consolas" w:hAnsi="Consolas" w:cs="Arial"/>
-          <w:sz w:val="22"/>
-          <w:szCs w:val="22"/>
-        </w:rPr>
-        <w:t xml:space="preserve"> </w:t>
-      </w:r>
-      <w:r>
-        <w:rPr>
-          <w:rFonts w:ascii="Arial" w:hAnsi="Arial" w:cs="Arial"/>
-          <w:sz w:val="22"/>
-          <w:szCs w:val="22"/>
-        </w:rPr>
-        <w:t xml:space="preserve">to </w:t>
-      </w:r>
-      <w:r>
-        <w:rPr>
-          <w:rFonts w:ascii="Arial" w:hAnsi="Arial" w:cs="Arial"/>
-          <w:sz w:val="22"/>
-          <w:szCs w:val="22"/>
-        </w:rPr>
-        <w:t xml:space="preserve">63% for </w:t>
-      </w:r>
-      <w:r>
-        <w:rPr>
-          <w:rFonts w:ascii="Consolas" w:hAnsi="Consolas" w:cs="Arial"/>
-          <w:sz w:val="22"/>
-          <w:szCs w:val="22"/>
-        </w:rPr>
-        <w:t>{N8U,</w:t>
-      </w:r>
-      <w:r>
-        <w:rPr>
-          <w:rFonts w:ascii="Consolas" w:hAnsi="Consolas" w:cs="Arial"/>
-          <w:sz w:val="22"/>
-          <w:szCs w:val="22"/>
-        </w:rPr>
-        <w:t>OXH</w:t>
-      </w:r>
-      <w:r>
-        <w:rPr>
-          <w:rFonts w:ascii="Consolas" w:hAnsi="Consolas" w:cs="Arial"/>
-          <w:sz w:val="22"/>
-          <w:szCs w:val="22"/>
-        </w:rPr>
-        <w:t>} → {</w:t>
-      </w:r>
-      <w:r>
-        <w:rPr>
-          <w:rFonts w:ascii="Consolas" w:hAnsi="Consolas" w:cs="Arial"/>
-          <w:sz w:val="22"/>
-          <w:szCs w:val="22"/>
-        </w:rPr>
-        <w:t>LPF</w:t>
-      </w:r>
-      <w:r>
-        <w:rPr>
-          <w:rFonts w:ascii="Consolas" w:hAnsi="Consolas" w:cs="Arial"/>
-          <w:sz w:val="22"/>
-          <w:szCs w:val="22"/>
-        </w:rPr>
-        <w:t>}</w:t>
-      </w:r>
-      <w:r>
-        <w:rPr>
-          <w:rFonts w:ascii="Consolas" w:hAnsi="Consolas" w:cs="Arial"/>
-          <w:sz w:val="22"/>
-          <w:szCs w:val="22"/>
-        </w:rPr>
-        <w:t xml:space="preserve">. </w:t>
-      </w:r>
-      <w:r>
-        <w:rPr>
-          <w:rFonts w:ascii="Arial" w:hAnsi="Arial" w:cs="Arial"/>
-          <w:sz w:val="22"/>
-          <w:szCs w:val="22"/>
-        </w:rPr>
-        <w:t xml:space="preserve">These two examples are noteworthy as they contain the same items in different orders. </w:t>
-      </w:r>
-      <w:r>
-        <w:rPr>
-          <w:rFonts w:ascii="Arial" w:hAnsi="Arial" w:cs="Arial"/>
-          <w:sz w:val="22"/>
-          <w:szCs w:val="22"/>
-        </w:rPr>
-        <w:t xml:space="preserve">In </w:t>
-      </w:r>
-      <w:r>
-        <w:rPr>
-          <w:rFonts w:ascii="Arial" w:hAnsi="Arial" w:cs="Arial"/>
-          <w:sz w:val="22"/>
-          <w:szCs w:val="22"/>
-        </w:rPr>
-        <w:t>r</w:t>
-      </w:r>
-      <w:r>
-        <w:rPr>
-          <w:rFonts w:ascii="Arial" w:hAnsi="Arial" w:cs="Arial"/>
-          <w:sz w:val="22"/>
-          <w:szCs w:val="22"/>
-        </w:rPr>
-        <w:t>ule 28, OXH is likely to be bought when N8U and LPF are bought together, but it’s not as certain (41% confidence).</w:t>
-      </w:r>
-      <w:r>
-        <w:rPr>
-          <w:rFonts w:ascii="Arial" w:hAnsi="Arial" w:cs="Arial"/>
-          <w:sz w:val="22"/>
-          <w:szCs w:val="22"/>
-        </w:rPr>
-        <w:t xml:space="preserve"> </w:t>
-      </w:r>
-      <w:r>
-        <w:rPr>
-          <w:rFonts w:ascii="Arial" w:hAnsi="Arial" w:cs="Arial"/>
-          <w:sz w:val="22"/>
-          <w:szCs w:val="22"/>
-        </w:rPr>
-        <w:t xml:space="preserve">In </w:t>
-      </w:r>
-      <w:r>
-        <w:rPr>
-          <w:rFonts w:ascii="Arial" w:hAnsi="Arial" w:cs="Arial"/>
-          <w:sz w:val="22"/>
-          <w:szCs w:val="22"/>
-        </w:rPr>
-        <w:t>r</w:t>
-      </w:r>
-      <w:r>
-        <w:rPr>
-          <w:rFonts w:ascii="Arial" w:hAnsi="Arial" w:cs="Arial"/>
-          <w:sz w:val="22"/>
-          <w:szCs w:val="22"/>
-        </w:rPr>
-        <w:t xml:space="preserve">ule 29, LPF is much more likely to be </w:t>
-      </w:r>
-      <w:r>
-        <w:rPr>
-          <w:rFonts w:ascii="Arial" w:hAnsi="Arial" w:cs="Arial"/>
-          <w:sz w:val="22"/>
-          <w:szCs w:val="22"/>
-        </w:rPr>
-        <w:lastRenderedPageBreak/>
-        <w:t>bought when N8U and OXH are purchased together (63% confidence), making LPF a more consistently associated item in this context.</w:t>
-      </w:r>
-    </w:p>
-    <w:p>
-      <w:pPr>
-        <w:rPr>
-          <w:rFonts w:ascii="Arial" w:hAnsi="Arial" w:cs="Arial"/>
-          <w:sz w:val="22"/>
-          <w:szCs w:val="22"/>
-        </w:rPr>
-      </w:pPr>
-      <w:r>
-        <w:rPr>
-          <w:rFonts w:ascii="Arial" w:hAnsi="Arial" w:cs="Arial"/>
-          <w:sz w:val="22"/>
-          <w:szCs w:val="22"/>
-        </w:rPr>
-        <w:t>All</w:t>
-      </w:r>
-      <w:r>
-        <w:rPr>
-          <w:rFonts w:ascii="Arial" w:hAnsi="Arial" w:cs="Arial"/>
-          <w:sz w:val="22"/>
-          <w:szCs w:val="22"/>
-        </w:rPr>
-        <w:t xml:space="preserve"> the lift values in for our top 5 rules are 8.6 and above</w:t>
-      </w:r>
-      <w:r>
-        <w:rPr>
-          <w:rFonts w:ascii="Arial" w:hAnsi="Arial" w:cs="Arial"/>
-          <w:sz w:val="22"/>
-          <w:szCs w:val="22"/>
-        </w:rPr>
-        <w:t xml:space="preserve">. This means that the presence of </w:t>
-      </w:r>
-      <w:r>
-        <w:rPr>
-          <w:rFonts w:ascii="Arial" w:hAnsi="Arial" w:cs="Arial"/>
-          <w:sz w:val="22"/>
-          <w:szCs w:val="22"/>
-        </w:rPr>
-        <w:t>the right_rule is at least 8.6 more likely in the presence of the left_rule</w:t>
-      </w:r>
-      <w:r>
-        <w:rPr>
-          <w:rFonts w:ascii="Arial" w:hAnsi="Arial" w:cs="Arial"/>
-          <w:sz w:val="22"/>
-          <w:szCs w:val="22"/>
-        </w:rPr>
-        <w:t xml:space="preserve">, rather than if the </w:t>
-      </w:r>
-      <w:r>
-        <w:rPr>
-          <w:rFonts w:ascii="Arial" w:hAnsi="Arial" w:cs="Arial"/>
-          <w:sz w:val="22"/>
-          <w:szCs w:val="22"/>
-        </w:rPr>
-        <w:t xml:space="preserve">item in the right_rule was independent. For example, </w:t>
-      </w:r>
-      <w:r>
-        <w:rPr>
-          <w:rFonts w:ascii="Consolas" w:hAnsi="Consolas" w:cs="Arial"/>
-          <w:sz w:val="22"/>
-          <w:szCs w:val="22"/>
-        </w:rPr>
-        <w:t xml:space="preserve">{N8U,LPF} → {OXH} </w:t>
-      </w:r>
-      <w:r>
-        <w:rPr>
-          <w:rFonts w:ascii="Arial" w:hAnsi="Arial" w:cs="Arial"/>
-          <w:sz w:val="22"/>
-          <w:szCs w:val="22"/>
-        </w:rPr>
-        <w:t xml:space="preserve">shows that </w:t>
-      </w:r>
-      <w:r>
-        <w:rPr>
-          <w:rFonts w:ascii="Arial" w:hAnsi="Arial" w:cs="Arial"/>
-          <w:sz w:val="22"/>
-          <w:szCs w:val="22"/>
-        </w:rPr>
-        <w:t>t</w:t>
-      </w:r>
-      <w:r>
-        <w:rPr>
-          <w:rFonts w:ascii="Arial" w:hAnsi="Arial" w:cs="Arial"/>
-          <w:sz w:val="22"/>
-          <w:szCs w:val="22"/>
-        </w:rPr>
-        <w:t xml:space="preserve">he occurrence of N8U and LPF together increases the likelihood of </w:t>
-      </w:r>
-      <w:r>
-        <w:rPr>
-          <w:rFonts w:ascii="Arial" w:hAnsi="Arial" w:cs="Arial"/>
-          <w:sz w:val="22"/>
-          <w:szCs w:val="22"/>
-        </w:rPr>
-        <w:t xml:space="preserve">an additional purchase of </w:t>
-      </w:r>
-      <w:r>
-        <w:rPr>
-          <w:rFonts w:ascii="Arial" w:hAnsi="Arial" w:cs="Arial"/>
-          <w:sz w:val="22"/>
-          <w:szCs w:val="22"/>
-        </w:rPr>
-        <w:t xml:space="preserve">OXH </w:t>
-      </w:r>
-      <w:r>
-        <w:rPr>
-          <w:rFonts w:ascii="Arial" w:hAnsi="Arial" w:cs="Arial"/>
-          <w:sz w:val="22"/>
-          <w:szCs w:val="22"/>
-        </w:rPr>
-        <w:t>is</w:t>
-      </w:r>
-      <w:r>
-        <w:rPr>
-          <w:rFonts w:ascii="Arial" w:hAnsi="Arial" w:cs="Arial"/>
-          <w:sz w:val="22"/>
-          <w:szCs w:val="22"/>
-        </w:rPr>
-        <w:t xml:space="preserve"> nearly 10 times</w:t>
-      </w:r>
-      <w:r>
-        <w:rPr>
-          <w:rFonts w:ascii="Arial" w:hAnsi="Arial" w:cs="Arial"/>
-          <w:sz w:val="22"/>
-          <w:szCs w:val="22"/>
-        </w:rPr>
-        <w:t xml:space="preserve"> greater</w:t>
-      </w:r>
-      <w:r>
-        <w:rPr>
-          <w:rFonts w:ascii="Arial" w:hAnsi="Arial" w:cs="Arial"/>
-          <w:sz w:val="22"/>
-          <w:szCs w:val="22"/>
-        </w:rPr>
-        <w:t>.</w:t>
-      </w:r>
-    </w:p>
-    <w:p>
-      <w:pPr>
-        <w:rPr>
-          <w:rFonts w:ascii="Arial" w:hAnsi="Arial" w:cs="Arial"/>
-          <w:sz w:val="22"/>
-          <w:szCs w:val="22"/>
-        </w:rPr>
-      </w:pPr>
-      <w:r>
-        <w:rPr>
-          <w:rFonts w:ascii="Arial" w:hAnsi="Arial" w:cs="Arial"/>
-          <w:sz w:val="22"/>
-          <w:szCs w:val="22"/>
-        </w:rPr>
-        <w:t xml:space="preserve">To report </w:t>
-      </w:r>
-      <w:r>
-        <w:rPr>
-          <w:rFonts w:ascii="Arial" w:hAnsi="Arial" w:cs="Arial"/>
-          <w:sz w:val="22"/>
-          <w:szCs w:val="22"/>
-        </w:rPr>
-        <w:t>the five most common product categories that customers bought with the product category ‘01F’</w:t>
-      </w:r>
-      <w:r>
-        <w:rPr>
-          <w:rFonts w:ascii="Arial" w:hAnsi="Arial" w:cs="Arial"/>
-          <w:sz w:val="22"/>
-          <w:szCs w:val="22"/>
-        </w:rPr>
-        <w:t xml:space="preserve"> we modified our existing code filter the results such that the left_side or the right_side contain the sku_category 01F. We </w:t>
-      </w:r>
-      <w:r>
-        <w:rPr>
-          <w:rFonts w:ascii="Arial" w:hAnsi="Arial" w:cs="Arial"/>
-          <w:sz w:val="22"/>
-          <w:szCs w:val="22"/>
-        </w:rPr>
-        <w:t>lowered</w:t>
-      </w:r>
-      <w:r>
-        <w:rPr>
-          <w:rFonts w:ascii="Arial" w:hAnsi="Arial" w:cs="Arial"/>
-          <w:sz w:val="22"/>
-          <w:szCs w:val="22"/>
-        </w:rPr>
-        <w:t xml:space="preserve"> the min_</w:t>
-      </w:r>
-      <w:r>
-        <w:rPr>
-          <w:rFonts w:ascii="Arial" w:hAnsi="Arial" w:cs="Arial"/>
-          <w:sz w:val="22"/>
-          <w:szCs w:val="22"/>
-        </w:rPr>
-        <w:t>confidence parameter to 0.</w:t>
-      </w:r>
-      <w:r>
-        <w:rPr>
-          <w:rFonts w:ascii="Arial" w:hAnsi="Arial" w:cs="Arial"/>
-          <w:sz w:val="22"/>
-          <w:szCs w:val="22"/>
-        </w:rPr>
-        <w:t>25</w:t>
-      </w:r>
-      <w:r>
-        <w:rPr>
-          <w:rFonts w:ascii="Arial" w:hAnsi="Arial" w:cs="Arial"/>
-          <w:sz w:val="22"/>
-          <w:szCs w:val="22"/>
-        </w:rPr>
-        <w:t xml:space="preserve"> to include more rulesets.</w:t>
-      </w:r>
-      <w:r>
-        <w:rPr>
-          <w:rFonts w:ascii="Arial" w:hAnsi="Arial" w:cs="Arial"/>
-          <w:sz w:val="22"/>
-          <w:szCs w:val="22"/>
-        </w:rPr>
-        <w:t xml:space="preserve"> The values were ordered by support for this set to </w:t>
-      </w:r>
-      <w:r>
-        <w:rPr>
-          <w:rFonts w:ascii="Arial" w:hAnsi="Arial" w:cs="Arial"/>
-          <w:sz w:val="22"/>
-          <w:szCs w:val="22"/>
-        </w:rPr>
-        <w:t xml:space="preserve">discover the rulesets with the </w:t>
-      </w:r>
-      <w:r>
-        <w:rPr>
-          <w:rFonts w:ascii="Arial" w:hAnsi="Arial" w:cs="Arial"/>
-          <w:sz w:val="22"/>
-          <w:szCs w:val="22"/>
-        </w:rPr>
-        <w:t>highest proportions of</w:t>
-      </w:r>
-      <w:r>
-        <w:rPr>
-          <w:rFonts w:ascii="Arial" w:hAnsi="Arial" w:cs="Arial"/>
-          <w:sz w:val="22"/>
-          <w:szCs w:val="22"/>
-        </w:rPr>
-        <w:t xml:space="preserve"> rulesets where 01F occurs.</w:t>
-      </w:r>
-    </w:p>
-    <w:p>
-      <w:pPr>
-        <w:rPr>
-          <w:rFonts w:ascii="Arial" w:hAnsi="Arial" w:cs="Arial"/>
-          <w:sz w:val="22"/>
-          <w:szCs w:val="22"/>
-        </w:rPr>
-      </w:pPr>
-      <w:r>
-        <w:rPr>
-          <w:rFonts w:ascii="Arial" w:hAnsi="Arial" w:cs="Arial"/>
+          <w:noProof/>
           <w:sz w:val="22"/>
           <w:szCs w:val="22"/>
         </w:rPr>
@@ -1885,88 +2018,553 @@
       <w:pPr>
         <w:rPr>
           <w:rFonts w:ascii="Arial" w:hAnsi="Arial" w:cs="Arial"/>
+          <w:sz w:val="20"/>
+          <w:szCs w:val="20"/>
+        </w:rPr>
+      </w:pPr>
+      <w:r>
+        <w:rPr>
+          <w:rFonts w:ascii="Arial" w:hAnsi="Arial" w:cs="Arial"/>
+          <w:sz w:val="20"/>
+          <w:szCs w:val="20"/>
+        </w:rPr>
+        <w:t xml:space="preserve">The first two rule sets are the same, but in different orders. The top 5 </w:t>
+      </w:r>
+      <w:r>
+        <w:rPr>
+          <w:rFonts w:ascii="Arial" w:hAnsi="Arial" w:cs="Arial"/>
+          <w:sz w:val="20"/>
+          <w:szCs w:val="20"/>
+        </w:rPr>
+        <w:t>most common product categories purchased alongside the product category 01F are therefor</w:t>
+      </w:r>
+      <w:r>
+        <w:rPr>
+          <w:rFonts w:ascii="Arial" w:hAnsi="Arial" w:cs="Arial"/>
+          <w:sz w:val="20"/>
+          <w:szCs w:val="20"/>
+        </w:rPr>
+        <w:t>e IEV, LPF, OXH, FU5, and N8U.</w:t>
+      </w:r>
+    </w:p>
+    <w:p>
+      <w:pPr>
+        <w:rPr>
+          <w:rFonts w:ascii="Arial" w:hAnsi="Arial" w:cs="Arial"/>
+          <w:b/>
+          <w:bCs/>
           <w:sz w:val="22"/>
           <w:szCs w:val="22"/>
         </w:rPr>
       </w:pPr>
-      <w:r>
-        <w:rPr>
-          <w:rFonts w:ascii="Arial" w:hAnsi="Arial" w:cs="Arial"/>
+    </w:p>
+    <w:p>
+      <w:pPr>
+        <w:rPr>
+          <w:rFonts w:ascii="Arial" w:hAnsi="Arial" w:cs="Arial"/>
+          <w:b/>
+          <w:bCs/>
           <w:sz w:val="22"/>
           <w:szCs w:val="22"/>
         </w:rPr>
-        <w:t xml:space="preserve">The first two rule sets are the same, but in different orders. The top 5 </w:t>
-      </w:r>
-      <w:r>
-        <w:rPr>
-          <w:rFonts w:ascii="Arial" w:hAnsi="Arial" w:cs="Arial"/>
+      </w:pPr>
+    </w:p>
+    <w:p>
+      <w:pPr>
+        <w:rPr>
+          <w:rFonts w:ascii="Arial" w:hAnsi="Arial" w:cs="Arial"/>
+          <w:b/>
+          <w:bCs/>
           <w:sz w:val="22"/>
           <w:szCs w:val="22"/>
         </w:rPr>
-        <w:t>most common product categories purchased alongside the product category 01F are therefor</w:t>
-      </w:r>
-      <w:r>
-        <w:rPr>
-          <w:rFonts w:ascii="Arial" w:hAnsi="Arial" w:cs="Arial"/>
+      </w:pPr>
+    </w:p>
+    <w:p>
+      <w:pPr>
+        <w:rPr>
+          <w:rFonts w:ascii="Arial" w:hAnsi="Arial" w:cs="Arial"/>
+          <w:b/>
+          <w:bCs/>
           <w:sz w:val="22"/>
           <w:szCs w:val="22"/>
         </w:rPr>
-        <w:t>e IEV, LPF, OXH, FU5, and N8U.</w:t>
+      </w:pPr>
+      <w:r>
+        <w:rPr>
+          <w:rFonts w:ascii="Arial" w:hAnsi="Arial" w:cs="Arial"/>
+          <w:b/>
+          <w:bCs/>
+          <w:sz w:val="22"/>
+          <w:szCs w:val="22"/>
+        </w:rPr>
+        <w:lastRenderedPageBreak/>
+        <w:t xml:space="preserve">4 - </w:t>
+      </w:r>
+      <w:r>
+        <w:rPr>
+          <w:rFonts w:ascii="Arial" w:hAnsi="Arial" w:cs="Arial"/>
+          <w:b/>
+          <w:bCs/>
+          <w:sz w:val="22"/>
+          <w:szCs w:val="22"/>
+        </w:rPr>
+        <w:t>Sequence analysis</w:t>
       </w:r>
     </w:p>
     <w:p>
       <w:pPr>
         <w:rPr>
           <w:rFonts w:ascii="Arial" w:hAnsi="Arial" w:cs="Arial"/>
-        </w:rPr>
-      </w:pPr>
+          <w:sz w:val="20"/>
+          <w:szCs w:val="20"/>
+        </w:rPr>
+      </w:pPr>
+      <w:r>
+        <w:rPr>
+          <w:rFonts w:ascii="Arial" w:hAnsi="Arial" w:cs="Arial"/>
+          <w:sz w:val="20"/>
+          <w:szCs w:val="20"/>
+        </w:rPr>
+        <w:t xml:space="preserve">Sequence analysis can be carried out on this data set. The </w:t>
+      </w:r>
+      <w:r>
+        <w:rPr>
+          <w:rFonts w:ascii="Arial" w:hAnsi="Arial" w:cs="Arial"/>
+          <w:sz w:val="20"/>
+          <w:szCs w:val="20"/>
+        </w:rPr>
+        <w:t xml:space="preserve">main feature of sequence analysis is that the algorithm </w:t>
+      </w:r>
+      <w:r>
+        <w:rPr>
+          <w:rFonts w:ascii="Arial" w:hAnsi="Arial" w:cs="Arial"/>
+          <w:sz w:val="20"/>
+          <w:szCs w:val="20"/>
+        </w:rPr>
+        <w:t xml:space="preserve">aims to identify patterns in the order of transactions over time. In our case, the dataset </w:t>
+      </w:r>
+      <w:r>
+        <w:rPr>
+          <w:rFonts w:ascii="Arial" w:hAnsi="Arial" w:cs="Arial"/>
+          <w:sz w:val="20"/>
+          <w:szCs w:val="20"/>
+        </w:rPr>
+        <w:t>was</w:t>
+      </w:r>
+      <w:r>
+        <w:rPr>
+          <w:rFonts w:ascii="Arial" w:hAnsi="Arial" w:cs="Arial"/>
+          <w:sz w:val="20"/>
+          <w:szCs w:val="20"/>
+        </w:rPr>
+        <w:t xml:space="preserve"> used to understand the sequence in which </w:t>
+      </w:r>
+      <w:r>
+        <w:rPr>
+          <w:rFonts w:ascii="Arial" w:hAnsi="Arial" w:cs="Arial"/>
+          <w:sz w:val="20"/>
+          <w:szCs w:val="20"/>
+        </w:rPr>
+        <w:t>an</w:t>
+      </w:r>
+      <w:r>
+        <w:rPr>
+          <w:rFonts w:ascii="Arial" w:hAnsi="Arial" w:cs="Arial"/>
+          <w:sz w:val="20"/>
+          <w:szCs w:val="20"/>
+        </w:rPr>
+        <w:t>alyse the</w:t>
+      </w:r>
+      <w:r>
+        <w:rPr>
+          <w:rFonts w:ascii="Arial" w:hAnsi="Arial" w:cs="Arial"/>
+          <w:sz w:val="20"/>
+          <w:szCs w:val="20"/>
+        </w:rPr>
+        <w:t xml:space="preserve"> purchase different </w:t>
+      </w:r>
+      <w:r>
+        <w:rPr>
+          <w:rFonts w:ascii="Arial" w:hAnsi="Arial" w:cs="Arial"/>
+          <w:sz w:val="20"/>
+          <w:szCs w:val="20"/>
+        </w:rPr>
+        <w:t>SKU</w:t>
+      </w:r>
+      <w:r>
+        <w:rPr>
+          <w:rFonts w:ascii="Arial" w:hAnsi="Arial" w:cs="Arial"/>
+          <w:sz w:val="20"/>
+          <w:szCs w:val="20"/>
+        </w:rPr>
+        <w:t xml:space="preserve"> categories over time</w:t>
+      </w:r>
+      <w:r>
+        <w:rPr>
+          <w:rFonts w:ascii="Arial" w:hAnsi="Arial" w:cs="Arial"/>
+          <w:sz w:val="20"/>
+          <w:szCs w:val="20"/>
+        </w:rPr>
+        <w:t xml:space="preserve"> using the date variable</w:t>
+      </w:r>
+      <w:r>
+        <w:rPr>
+          <w:rFonts w:ascii="Arial" w:hAnsi="Arial" w:cs="Arial"/>
+          <w:sz w:val="20"/>
+          <w:szCs w:val="20"/>
+        </w:rPr>
+        <w:t xml:space="preserve"> allowing us to identify the most </w:t>
+      </w:r>
+      <w:r>
+        <w:rPr>
+          <w:rFonts w:ascii="Arial" w:hAnsi="Arial" w:cs="Arial"/>
+          <w:sz w:val="20"/>
+          <w:szCs w:val="20"/>
+        </w:rPr>
+        <w:t>frequent sequences of SKU</w:t>
+      </w:r>
+      <w:r>
+        <w:rPr>
+          <w:rFonts w:ascii="Arial" w:hAnsi="Arial" w:cs="Arial"/>
+          <w:sz w:val="20"/>
+          <w:szCs w:val="20"/>
+        </w:rPr>
+        <w:t xml:space="preserve"> categories</w:t>
+      </w:r>
+      <w:r>
+        <w:rPr>
+          <w:rFonts w:ascii="Arial" w:hAnsi="Arial" w:cs="Arial"/>
+          <w:sz w:val="20"/>
+          <w:szCs w:val="20"/>
+        </w:rPr>
+        <w:t xml:space="preserve"> that customers typically </w:t>
+      </w:r>
+      <w:r>
+        <w:rPr>
+          <w:rFonts w:ascii="Arial" w:hAnsi="Arial" w:cs="Arial"/>
+          <w:sz w:val="20"/>
+          <w:szCs w:val="20"/>
+        </w:rPr>
+        <w:t>bought</w:t>
+      </w:r>
+      <w:r>
+        <w:rPr>
+          <w:rFonts w:ascii="Arial" w:hAnsi="Arial" w:cs="Arial"/>
+          <w:sz w:val="20"/>
+          <w:szCs w:val="20"/>
+        </w:rPr>
+        <w:t xml:space="preserve"> in a particular order.</w:t>
+      </w:r>
     </w:p>
     <w:p>
       <w:pPr>
         <w:rPr>
           <w:rFonts w:ascii="Arial" w:hAnsi="Arial" w:cs="Arial"/>
-        </w:rPr>
-      </w:pPr>
-      <w:r>
-        <w:rPr>
-          <w:rFonts w:ascii="Arial" w:hAnsi="Arial" w:cs="Arial"/>
-        </w:rPr>
-        <w:t>Sequence analysis</w:t>
+          <w:sz w:val="20"/>
+          <w:szCs w:val="20"/>
+        </w:rPr>
+      </w:pPr>
+      <w:r>
+        <w:rPr>
+          <w:rFonts w:ascii="Arial" w:hAnsi="Arial" w:cs="Arial"/>
+          <w:sz w:val="20"/>
+          <w:szCs w:val="20"/>
+        </w:rPr>
+        <w:t>Steps</w:t>
       </w:r>
     </w:p>
     <w:p>
       <w:pPr>
-        <w:rPr>
-          <w:rFonts w:ascii="Arial" w:hAnsi="Arial" w:cs="Arial"/>
-        </w:rPr>
-      </w:pPr>
+        <w:pStyle w:val="ListParagraph"/>
+        <w:numPr>
+          <w:ilvl w:val="0"/>
+          <w:numId w:val="3"/>
+        </w:numPr>
+        <w:rPr>
+          <w:rFonts w:ascii="Arial" w:hAnsi="Arial" w:cs="Arial"/>
+          <w:sz w:val="20"/>
+          <w:szCs w:val="20"/>
+        </w:rPr>
+      </w:pPr>
+      <w:r>
+        <w:rPr>
+          <w:rFonts w:ascii="Arial" w:hAnsi="Arial" w:cs="Arial"/>
+          <w:sz w:val="20"/>
+          <w:szCs w:val="20"/>
+        </w:rPr>
+        <w:t xml:space="preserve">The data were </w:t>
+      </w:r>
+      <w:r>
+        <w:rPr>
+          <w:rFonts w:ascii="Arial" w:hAnsi="Arial" w:cs="Arial"/>
+          <w:sz w:val="20"/>
+          <w:szCs w:val="20"/>
+        </w:rPr>
+        <w:t>prepare</w:t>
+      </w:r>
+      <w:r>
+        <w:rPr>
+          <w:rFonts w:ascii="Arial" w:hAnsi="Arial" w:cs="Arial"/>
+          <w:sz w:val="20"/>
+          <w:szCs w:val="20"/>
+        </w:rPr>
+        <w:t xml:space="preserve">d </w:t>
+      </w:r>
+      <w:r>
+        <w:rPr>
+          <w:rFonts w:ascii="Arial" w:hAnsi="Arial" w:cs="Arial"/>
+          <w:sz w:val="20"/>
+          <w:szCs w:val="20"/>
+        </w:rPr>
+        <w:t>for sequence analysis</w:t>
+      </w:r>
+      <w:r>
+        <w:rPr>
+          <w:rFonts w:ascii="Arial" w:hAnsi="Arial" w:cs="Arial"/>
+          <w:sz w:val="20"/>
+          <w:szCs w:val="20"/>
+        </w:rPr>
+        <w:t xml:space="preserve"> by ordering the dataset by </w:t>
+      </w:r>
+      <w:proofErr w:type="spellStart"/>
+      <w:r>
+        <w:rPr>
+          <w:rFonts w:ascii="Arial" w:hAnsi="Arial" w:cs="Arial"/>
+          <w:sz w:val="20"/>
+          <w:szCs w:val="20"/>
+        </w:rPr>
+        <w:t>cus</w:t>
+      </w:r>
+      <w:r>
+        <w:rPr>
+          <w:rFonts w:ascii="Arial" w:hAnsi="Arial" w:cs="Arial"/>
+          <w:sz w:val="20"/>
+          <w:szCs w:val="20"/>
+        </w:rPr>
+        <w:t>tomer_id</w:t>
+      </w:r>
+      <w:proofErr w:type="spellEnd"/>
+      <w:r>
+        <w:rPr>
+          <w:rFonts w:ascii="Arial" w:hAnsi="Arial" w:cs="Arial"/>
+          <w:sz w:val="20"/>
+          <w:szCs w:val="20"/>
+        </w:rPr>
+        <w:t xml:space="preserve">, then date, both in ascending order to </w:t>
+      </w:r>
+      <w:r>
+        <w:rPr>
+          <w:rFonts w:ascii="Arial" w:hAnsi="Arial" w:cs="Arial"/>
+          <w:sz w:val="20"/>
+          <w:szCs w:val="20"/>
+        </w:rPr>
+        <w:t xml:space="preserve">group all transactions of each customer together, ensuring that the sequence analysis </w:t>
+      </w:r>
+      <w:r>
+        <w:rPr>
+          <w:rFonts w:ascii="Arial" w:hAnsi="Arial" w:cs="Arial"/>
+          <w:sz w:val="20"/>
+          <w:szCs w:val="20"/>
+        </w:rPr>
+        <w:t>was</w:t>
+      </w:r>
+      <w:r>
+        <w:rPr>
+          <w:rFonts w:ascii="Arial" w:hAnsi="Arial" w:cs="Arial"/>
+          <w:sz w:val="20"/>
+          <w:szCs w:val="20"/>
+        </w:rPr>
+        <w:t xml:space="preserve"> conducted on a per-customer basis. </w:t>
+      </w:r>
     </w:p>
     <w:p>
       <w:pPr>
-        <w:rPr>
-          <w:rFonts w:ascii="Arial" w:hAnsi="Arial" w:cs="Arial"/>
-        </w:rPr>
-      </w:pPr>
-      <w:r>
-        <w:rPr>
-          <w:rFonts w:ascii="Arial" w:hAnsi="Arial" w:cs="Arial"/>
-        </w:rPr>
-        <w:t>Relevence to decision makers</w:t>
+        <w:pStyle w:val="ListParagraph"/>
+        <w:numPr>
+          <w:ilvl w:val="0"/>
+          <w:numId w:val="3"/>
+        </w:numPr>
+        <w:rPr>
+          <w:rFonts w:ascii="Arial" w:hAnsi="Arial" w:cs="Arial"/>
+          <w:sz w:val="20"/>
+          <w:szCs w:val="20"/>
+        </w:rPr>
+      </w:pPr>
+      <w:r>
+        <w:rPr>
+          <w:rFonts w:ascii="Arial" w:hAnsi="Arial" w:cs="Arial"/>
+          <w:sz w:val="20"/>
+          <w:szCs w:val="20"/>
+        </w:rPr>
+        <w:t>We ran</w:t>
+      </w:r>
+      <w:r>
+        <w:rPr>
+          <w:rFonts w:ascii="Arial" w:hAnsi="Arial" w:cs="Arial"/>
+          <w:sz w:val="20"/>
+          <w:szCs w:val="20"/>
+        </w:rPr>
+        <w:t xml:space="preserve"> the </w:t>
+      </w:r>
+      <w:r>
+        <w:rPr>
+          <w:rFonts w:ascii="Arial" w:hAnsi="Arial" w:cs="Arial"/>
+          <w:sz w:val="20"/>
+          <w:szCs w:val="20"/>
+        </w:rPr>
+        <w:t>Philippe Fournier Viger</w:t>
+      </w:r>
+      <w:r>
+        <w:rPr>
+          <w:rFonts w:ascii="Arial" w:hAnsi="Arial" w:cs="Arial"/>
+          <w:sz w:val="20"/>
+          <w:szCs w:val="20"/>
+        </w:rPr>
+        <w:t xml:space="preserve"> SPMF java library provided in the week 8 tutorial.</w:t>
       </w:r>
     </w:p>
     <w:p>
       <w:pPr>
-        <w:rPr>
-          <w:rFonts w:ascii="Arial" w:hAnsi="Arial" w:cs="Arial"/>
-        </w:rPr>
-      </w:pPr>
+        <w:pStyle w:val="ListParagraph"/>
+        <w:numPr>
+          <w:ilvl w:val="0"/>
+          <w:numId w:val="3"/>
+        </w:numPr>
+        <w:rPr>
+          <w:rFonts w:ascii="Arial" w:hAnsi="Arial" w:cs="Arial"/>
+          <w:sz w:val="20"/>
+          <w:szCs w:val="20"/>
+        </w:rPr>
+      </w:pPr>
+      <w:r>
+        <w:rPr>
+          <w:rFonts w:ascii="Arial" w:hAnsi="Arial" w:cs="Arial"/>
+          <w:sz w:val="20"/>
+          <w:szCs w:val="20"/>
+        </w:rPr>
+        <w:t xml:space="preserve">Use the </w:t>
+      </w:r>
+      <w:r>
+        <w:rPr>
+          <w:rFonts w:ascii="Arial" w:hAnsi="Arial" w:cs="Arial"/>
+          <w:sz w:val="20"/>
+          <w:szCs w:val="20"/>
+        </w:rPr>
+        <w:t xml:space="preserve">code provided in the week 8 </w:t>
+      </w:r>
+      <w:r>
+        <w:rPr>
+          <w:rFonts w:ascii="Arial" w:hAnsi="Arial" w:cs="Arial"/>
+          <w:sz w:val="20"/>
+          <w:szCs w:val="20"/>
+        </w:rPr>
+        <w:t xml:space="preserve">tutorial </w:t>
+      </w:r>
+      <w:r>
+        <w:rPr>
+          <w:rFonts w:ascii="Arial" w:hAnsi="Arial" w:cs="Arial"/>
+          <w:sz w:val="20"/>
+          <w:szCs w:val="20"/>
+        </w:rPr>
+        <w:t xml:space="preserve">to process the java library text outputs </w:t>
+      </w:r>
+      <w:r>
+        <w:rPr>
+          <w:rFonts w:ascii="Arial" w:hAnsi="Arial" w:cs="Arial"/>
+          <w:sz w:val="20"/>
+          <w:szCs w:val="20"/>
+        </w:rPr>
+        <w:t xml:space="preserve">as association rules for the sequences </w:t>
+      </w:r>
+      <w:r>
+        <w:rPr>
+          <w:rFonts w:ascii="Arial" w:hAnsi="Arial" w:cs="Arial"/>
+          <w:sz w:val="20"/>
+          <w:szCs w:val="20"/>
+        </w:rPr>
+        <w:t>into</w:t>
+      </w:r>
+      <w:r>
+        <w:rPr>
+          <w:rFonts w:ascii="Arial" w:hAnsi="Arial" w:cs="Arial"/>
+          <w:sz w:val="20"/>
+          <w:szCs w:val="20"/>
+        </w:rPr>
+        <w:t xml:space="preserve"> a pandas dataframe</w:t>
+      </w:r>
     </w:p>
     <w:p>
       <w:pPr>
-        <w:rPr>
-          <w:rFonts w:ascii="Arial" w:hAnsi="Arial" w:cs="Arial"/>
-        </w:rPr>
-      </w:pPr>
+        <w:pStyle w:val="ListParagraph"/>
+        <w:numPr>
+          <w:ilvl w:val="0"/>
+          <w:numId w:val="3"/>
+        </w:numPr>
+        <w:rPr>
+          <w:rFonts w:ascii="Arial" w:hAnsi="Arial" w:cs="Arial"/>
+          <w:sz w:val="20"/>
+          <w:szCs w:val="20"/>
+        </w:rPr>
+      </w:pPr>
+      <w:r>
+        <w:rPr>
+          <w:rFonts w:ascii="Arial" w:hAnsi="Arial" w:cs="Arial"/>
+          <w:sz w:val="20"/>
+          <w:szCs w:val="20"/>
+        </w:rPr>
+        <w:t xml:space="preserve">The parameter of the association rules </w:t>
+      </w:r>
+      <w:proofErr w:type="gramStart"/>
+      <w:r>
+        <w:rPr>
+          <w:rFonts w:ascii="Arial" w:hAnsi="Arial" w:cs="Arial"/>
+          <w:sz w:val="20"/>
+          <w:szCs w:val="20"/>
+        </w:rPr>
+        <w:t>were</w:t>
+      </w:r>
+      <w:proofErr w:type="gramEnd"/>
+      <w:r>
+        <w:rPr>
+          <w:rFonts w:ascii="Arial" w:hAnsi="Arial" w:cs="Arial"/>
+          <w:sz w:val="20"/>
+          <w:szCs w:val="20"/>
+        </w:rPr>
+        <w:t xml:space="preserve"> modified for this process. </w:t>
+      </w:r>
+      <w:r>
+        <w:rPr>
+          <w:rFonts w:ascii="Arial" w:hAnsi="Arial" w:cs="Arial"/>
+          <w:sz w:val="20"/>
+          <w:szCs w:val="20"/>
+        </w:rPr>
+        <w:t xml:space="preserve">Given the large number of possible rules the </w:t>
+      </w:r>
+      <w:r>
+        <w:rPr>
+          <w:rFonts w:ascii="Arial" w:hAnsi="Arial" w:cs="Arial"/>
+          <w:sz w:val="20"/>
+          <w:szCs w:val="20"/>
+        </w:rPr>
+        <w:t>min_</w:t>
+      </w:r>
+      <w:r>
+        <w:rPr>
+          <w:rFonts w:ascii="Arial" w:hAnsi="Arial" w:cs="Arial"/>
+          <w:sz w:val="20"/>
+          <w:szCs w:val="20"/>
+        </w:rPr>
+        <w:t xml:space="preserve">support was set to </w:t>
+      </w:r>
+      <w:r>
+        <w:rPr>
+          <w:rFonts w:ascii="Arial" w:hAnsi="Arial" w:cs="Arial"/>
+          <w:sz w:val="20"/>
+          <w:szCs w:val="20"/>
+        </w:rPr>
+        <w:t>0.01 and min_confidence was set to 0.5 to limit the result to a meaningful and manageable set.</w:t>
+      </w:r>
     </w:p>
     <w:p>
       <w:pPr>
@@ -1978,7 +2576,41 @@
         <w:rPr>
           <w:rFonts w:ascii="Arial" w:hAnsi="Arial" w:cs="Arial"/>
         </w:rPr>
-        <w:t xml:space="preserve">Task 2 </w:t>
+        <w:drawing>
+          <wp:inline distT="0" distB="0" distL="0" distR="0" wp14:anchorId="1050258F" wp14:editId="1292752A">
+            <wp:extent cx="3766304" cy="459750"/>
+            <wp:effectExtent l="0" t="0" r="5715" b="0"/>
+            <wp:docPr id="1989531545" name="Picture 1"/>
+            <wp:cNvGraphicFramePr>
+              <a:graphicFrameLocks xmlns:a="http://schemas.openxmlformats.org/drawingml/2006/main" noChangeAspect="1"/>
+            </wp:cNvGraphicFramePr>
+            <a:graphic xmlns:a="http://schemas.openxmlformats.org/drawingml/2006/main">
+              <a:graphicData uri="http://schemas.openxmlformats.org/drawingml/2006/picture">
+                <pic:pic xmlns:pic="http://schemas.openxmlformats.org/drawingml/2006/picture">
+                  <pic:nvPicPr>
+                    <pic:cNvPr id="1989531545" name=""/>
+                    <pic:cNvPicPr/>
+                  </pic:nvPicPr>
+                  <pic:blipFill>
+                    <a:blip r:embed="rId13"/>
+                    <a:stretch>
+                      <a:fillRect/>
+                    </a:stretch>
+                  </pic:blipFill>
+                  <pic:spPr>
+                    <a:xfrm>
+                      <a:off x="0" y="0"/>
+                      <a:ext cx="3985375" cy="486492"/>
+                    </a:xfrm>
+                    <a:prstGeom prst="rect">
+                      <a:avLst/>
+                    </a:prstGeom>
+                  </pic:spPr>
+                </pic:pic>
+              </a:graphicData>
+            </a:graphic>
+          </wp:inline>
+        </w:drawing>
       </w:r>
     </w:p>
     <w:p>
@@ -1987,42 +2619,599 @@
           <w:rFonts w:ascii="Arial" w:hAnsi="Arial" w:cs="Arial"/>
         </w:rPr>
       </w:pPr>
+      <w:r>
+        <w:rPr>
+          <w:rFonts w:ascii="Arial" w:hAnsi="Arial" w:cs="Arial"/>
+        </w:rPr>
+        <w:drawing>
+          <wp:inline distT="0" distB="0" distL="0" distR="0" wp14:anchorId="61B0C85F" wp14:editId="5C8E634C">
+            <wp:extent cx="3743924" cy="1681907"/>
+            <wp:effectExtent l="0" t="0" r="0" b="0"/>
+            <wp:docPr id="1058095063" name="Picture 1" descr="A screenshot of a computer&#10;&#10;Description automatically generated"/>
+            <wp:cNvGraphicFramePr>
+              <a:graphicFrameLocks xmlns:a="http://schemas.openxmlformats.org/drawingml/2006/main" noChangeAspect="1"/>
+            </wp:cNvGraphicFramePr>
+            <a:graphic xmlns:a="http://schemas.openxmlformats.org/drawingml/2006/main">
+              <a:graphicData uri="http://schemas.openxmlformats.org/drawingml/2006/picture">
+                <pic:pic xmlns:pic="http://schemas.openxmlformats.org/drawingml/2006/picture">
+                  <pic:nvPicPr>
+                    <pic:cNvPr id="1058095063" name="Picture 1" descr="A screenshot of a computer&#10;&#10;Description automatically generated"/>
+                    <pic:cNvPicPr/>
+                  </pic:nvPicPr>
+                  <pic:blipFill>
+                    <a:blip r:embed="rId14"/>
+                    <a:stretch>
+                      <a:fillRect/>
+                    </a:stretch>
+                  </pic:blipFill>
+                  <pic:spPr>
+                    <a:xfrm>
+                      <a:off x="0" y="0"/>
+                      <a:ext cx="3764994" cy="1691372"/>
+                    </a:xfrm>
+                    <a:prstGeom prst="rect">
+                      <a:avLst/>
+                    </a:prstGeom>
+                  </pic:spPr>
+                </pic:pic>
+              </a:graphicData>
+            </a:graphic>
+          </wp:inline>
+        </w:drawing>
+      </w:r>
     </w:p>
     <w:p>
       <w:pPr>
         <w:rPr>
           <w:rFonts w:ascii="Arial" w:hAnsi="Arial" w:cs="Arial"/>
-        </w:rPr>
-      </w:pPr>
-      <w:r>
-        <w:rPr>
-          <w:rFonts w:ascii="Arial" w:hAnsi="Arial" w:cs="Arial"/>
-        </w:rPr>
-        <w:t xml:space="preserve">What </w:t>
-      </w:r>
-      <w:r>
-        <w:rPr>
-          <w:rFonts w:ascii="Arial" w:hAnsi="Arial" w:cs="Arial"/>
-        </w:rPr>
-        <w:t>pre-processing was required</w:t>
-      </w:r>
-      <w:r>
-        <w:rPr>
-          <w:rFonts w:ascii="Arial" w:hAnsi="Arial" w:cs="Arial"/>
-        </w:rPr>
-        <w:t xml:space="preserve"> and why</w:t>
+          <w:sz w:val="20"/>
+          <w:szCs w:val="20"/>
+        </w:rPr>
+      </w:pPr>
+      <w:r>
+        <w:rPr>
+          <w:rFonts w:ascii="Arial" w:hAnsi="Arial" w:cs="Arial"/>
+          <w:sz w:val="20"/>
+          <w:szCs w:val="20"/>
+        </w:rPr>
+        <w:t xml:space="preserve">The results of the sequence analysis allowed us </w:t>
+      </w:r>
+      <w:r>
+        <w:rPr>
+          <w:rFonts w:ascii="Arial" w:hAnsi="Arial" w:cs="Arial"/>
+          <w:sz w:val="20"/>
+          <w:szCs w:val="20"/>
+        </w:rPr>
+        <w:t>to determine</w:t>
+      </w:r>
+      <w:r>
+        <w:rPr>
+          <w:rFonts w:ascii="Arial" w:hAnsi="Arial" w:cs="Arial"/>
+          <w:sz w:val="20"/>
+          <w:szCs w:val="20"/>
+        </w:rPr>
+        <w:t xml:space="preserve"> </w:t>
+      </w:r>
+      <w:r>
+        <w:rPr>
+          <w:rFonts w:ascii="Arial" w:hAnsi="Arial" w:cs="Arial"/>
+          <w:sz w:val="20"/>
+          <w:szCs w:val="20"/>
+        </w:rPr>
+        <w:t>the</w:t>
+      </w:r>
+      <w:r>
+        <w:rPr>
+          <w:rFonts w:ascii="Arial" w:hAnsi="Arial" w:cs="Arial"/>
+          <w:sz w:val="20"/>
+          <w:szCs w:val="20"/>
+        </w:rPr>
+        <w:t xml:space="preserve"> </w:t>
+      </w:r>
+      <w:r>
+        <w:rPr>
+          <w:rFonts w:ascii="Arial" w:hAnsi="Arial" w:cs="Arial"/>
+          <w:sz w:val="20"/>
+          <w:szCs w:val="20"/>
+        </w:rPr>
+        <w:t xml:space="preserve">likelihood that </w:t>
+      </w:r>
+      <w:r>
+        <w:rPr>
+          <w:rFonts w:ascii="Arial" w:hAnsi="Arial" w:cs="Arial"/>
+          <w:sz w:val="20"/>
+          <w:szCs w:val="20"/>
+        </w:rPr>
+        <w:t>subsequent</w:t>
+      </w:r>
+      <w:r>
+        <w:rPr>
+          <w:rFonts w:ascii="Arial" w:hAnsi="Arial" w:cs="Arial"/>
+          <w:sz w:val="20"/>
+          <w:szCs w:val="20"/>
+        </w:rPr>
+        <w:t xml:space="preserve"> </w:t>
+      </w:r>
+      <w:r>
+        <w:rPr>
+          <w:rFonts w:ascii="Arial" w:hAnsi="Arial" w:cs="Arial"/>
+          <w:sz w:val="20"/>
+          <w:szCs w:val="20"/>
+        </w:rPr>
+        <w:t xml:space="preserve">product categories </w:t>
+      </w:r>
+      <w:r>
+        <w:rPr>
+          <w:rFonts w:ascii="Arial" w:hAnsi="Arial" w:cs="Arial"/>
+          <w:sz w:val="20"/>
+          <w:szCs w:val="20"/>
+        </w:rPr>
+        <w:t xml:space="preserve">would be purchased following purchase of initial product categories. For example, in our results </w:t>
+      </w:r>
+      <w:proofErr w:type="gramStart"/>
+      <w:r>
+        <w:rPr>
+          <w:rFonts w:ascii="Arial" w:hAnsi="Arial" w:cs="Arial"/>
+          <w:sz w:val="20"/>
+          <w:szCs w:val="20"/>
+        </w:rPr>
+        <w:t xml:space="preserve">the </w:t>
+      </w:r>
+      <w:r>
+        <w:rPr>
+          <w:rFonts w:ascii="Arial" w:hAnsi="Arial" w:cs="Arial"/>
+          <w:sz w:val="20"/>
+          <w:szCs w:val="20"/>
+        </w:rPr>
+        <w:t>we</w:t>
+      </w:r>
+      <w:proofErr w:type="gramEnd"/>
+      <w:r>
+        <w:rPr>
+          <w:rFonts w:ascii="Arial" w:hAnsi="Arial" w:cs="Arial"/>
+          <w:sz w:val="20"/>
+          <w:szCs w:val="20"/>
+        </w:rPr>
+        <w:t xml:space="preserve"> sho</w:t>
+      </w:r>
+      <w:r>
+        <w:rPr>
+          <w:rFonts w:ascii="Arial" w:hAnsi="Arial" w:cs="Arial"/>
+          <w:sz w:val="20"/>
+          <w:szCs w:val="20"/>
+        </w:rPr>
+        <w:t>w</w:t>
+      </w:r>
+      <w:r>
+        <w:rPr>
+          <w:rFonts w:ascii="Arial" w:hAnsi="Arial" w:cs="Arial"/>
+          <w:sz w:val="20"/>
+          <w:szCs w:val="20"/>
+        </w:rPr>
+        <w:t xml:space="preserve">ed that </w:t>
+      </w:r>
+      <w:r>
+        <w:rPr>
+          <w:rFonts w:ascii="Arial" w:hAnsi="Arial" w:cs="Arial"/>
+          <w:sz w:val="20"/>
+          <w:szCs w:val="20"/>
+        </w:rPr>
+        <w:t xml:space="preserve">if </w:t>
+      </w:r>
+      <w:r>
+        <w:rPr>
+          <w:rFonts w:ascii="Arial" w:hAnsi="Arial" w:cs="Arial"/>
+          <w:sz w:val="20"/>
+          <w:szCs w:val="20"/>
+        </w:rPr>
+        <w:t>a customer purchase</w:t>
+      </w:r>
+      <w:r>
+        <w:rPr>
+          <w:rFonts w:ascii="Arial" w:hAnsi="Arial" w:cs="Arial"/>
+          <w:sz w:val="20"/>
+          <w:szCs w:val="20"/>
+        </w:rPr>
+        <w:t xml:space="preserve">d [NTA] then the </w:t>
+      </w:r>
+      <w:r>
+        <w:rPr>
+          <w:rFonts w:ascii="Arial" w:hAnsi="Arial" w:cs="Arial"/>
+          <w:sz w:val="20"/>
+          <w:szCs w:val="20"/>
+        </w:rPr>
+        <w:t>likelihood</w:t>
+      </w:r>
+      <w:r>
+        <w:rPr>
+          <w:rFonts w:ascii="Arial" w:hAnsi="Arial" w:cs="Arial"/>
+          <w:sz w:val="20"/>
+          <w:szCs w:val="20"/>
+        </w:rPr>
+        <w:t xml:space="preserve"> of a subs</w:t>
+      </w:r>
+      <w:r>
+        <w:rPr>
+          <w:rFonts w:ascii="Arial" w:hAnsi="Arial" w:cs="Arial"/>
+          <w:sz w:val="20"/>
+          <w:szCs w:val="20"/>
+        </w:rPr>
+        <w:t>equent purchase of [IEV] is 62%</w:t>
+      </w:r>
+      <w:r>
+        <w:rPr>
+          <w:rFonts w:ascii="Arial" w:hAnsi="Arial" w:cs="Arial"/>
+          <w:sz w:val="20"/>
+          <w:szCs w:val="20"/>
+        </w:rPr>
+        <w:t xml:space="preserve">, however this rule is based on 1.4% of </w:t>
+      </w:r>
+      <w:r>
+        <w:rPr>
+          <w:rFonts w:ascii="Arial" w:hAnsi="Arial" w:cs="Arial"/>
+          <w:sz w:val="20"/>
+          <w:szCs w:val="20"/>
+        </w:rPr>
+        <w:t xml:space="preserve">all customer sequences meaning it is based on a small proportion of </w:t>
+      </w:r>
+      <w:r>
+        <w:rPr>
+          <w:rFonts w:ascii="Arial" w:hAnsi="Arial" w:cs="Arial"/>
+          <w:sz w:val="20"/>
+          <w:szCs w:val="20"/>
+        </w:rPr>
+        <w:t>the dataset.</w:t>
       </w:r>
     </w:p>
     <w:p>
       <w:pPr>
         <w:rPr>
           <w:rFonts w:ascii="Arial" w:hAnsi="Arial" w:cs="Arial"/>
-        </w:rPr>
-      </w:pPr>
+          <w:b/>
+          <w:bCs/>
+          <w:sz w:val="22"/>
+          <w:szCs w:val="22"/>
+        </w:rPr>
+      </w:pPr>
+    </w:p>
+    <w:p>
+      <w:pPr>
+        <w:rPr>
+          <w:rFonts w:ascii="Arial" w:hAnsi="Arial" w:cs="Arial"/>
+          <w:b/>
+          <w:bCs/>
+          <w:sz w:val="22"/>
+          <w:szCs w:val="22"/>
+        </w:rPr>
+      </w:pPr>
+      <w:r>
+        <w:rPr>
+          <w:rFonts w:ascii="Arial" w:hAnsi="Arial" w:cs="Arial"/>
+          <w:b/>
+          <w:bCs/>
+          <w:sz w:val="22"/>
+          <w:szCs w:val="22"/>
+        </w:rPr>
+        <w:t>5 - Relevance</w:t>
+      </w:r>
+      <w:r>
+        <w:rPr>
+          <w:rFonts w:ascii="Arial" w:hAnsi="Arial" w:cs="Arial"/>
+          <w:b/>
+          <w:bCs/>
+          <w:sz w:val="22"/>
+          <w:szCs w:val="22"/>
+        </w:rPr>
+        <w:t xml:space="preserve"> to decision makers</w:t>
+      </w:r>
+    </w:p>
+    <w:p>
+      <w:pPr>
+        <w:rPr>
+          <w:rFonts w:ascii="Arial" w:hAnsi="Arial" w:cs="Arial"/>
+          <w:sz w:val="20"/>
+          <w:szCs w:val="20"/>
+        </w:rPr>
+      </w:pPr>
+      <w:r>
+        <w:rPr>
+          <w:rFonts w:ascii="Arial" w:hAnsi="Arial" w:cs="Arial"/>
+          <w:sz w:val="20"/>
+          <w:szCs w:val="20"/>
+        </w:rPr>
+        <w:t xml:space="preserve">There are several </w:t>
+      </w:r>
+      <w:r>
+        <w:rPr>
+          <w:rFonts w:ascii="Arial" w:hAnsi="Arial" w:cs="Arial"/>
+          <w:sz w:val="20"/>
+          <w:szCs w:val="20"/>
+        </w:rPr>
+        <w:t>scenarios where</w:t>
+      </w:r>
+      <w:r>
+        <w:rPr>
+          <w:rFonts w:ascii="Arial" w:hAnsi="Arial" w:cs="Arial"/>
+          <w:sz w:val="20"/>
+          <w:szCs w:val="20"/>
+        </w:rPr>
+        <w:t xml:space="preserve"> th</w:t>
+      </w:r>
+      <w:r>
+        <w:rPr>
+          <w:rFonts w:ascii="Arial" w:hAnsi="Arial" w:cs="Arial"/>
+          <w:sz w:val="20"/>
+          <w:szCs w:val="20"/>
+        </w:rPr>
+        <w:t>ese</w:t>
+      </w:r>
+      <w:r>
+        <w:rPr>
+          <w:rFonts w:ascii="Arial" w:hAnsi="Arial" w:cs="Arial"/>
+          <w:sz w:val="20"/>
+          <w:szCs w:val="20"/>
+        </w:rPr>
+        <w:t xml:space="preserve"> analys</w:t>
+      </w:r>
+      <w:r>
+        <w:rPr>
+          <w:rFonts w:ascii="Arial" w:hAnsi="Arial" w:cs="Arial"/>
+          <w:sz w:val="20"/>
+          <w:szCs w:val="20"/>
+        </w:rPr>
+        <w:t>es</w:t>
+      </w:r>
+      <w:r>
+        <w:rPr>
+          <w:rFonts w:ascii="Arial" w:hAnsi="Arial" w:cs="Arial"/>
+          <w:sz w:val="20"/>
+          <w:szCs w:val="20"/>
+        </w:rPr>
+        <w:t xml:space="preserve"> could be </w:t>
+      </w:r>
+      <w:r>
+        <w:rPr>
+          <w:rFonts w:ascii="Arial" w:hAnsi="Arial" w:cs="Arial"/>
+          <w:sz w:val="20"/>
+          <w:szCs w:val="20"/>
+        </w:rPr>
+        <w:t>actionable or insightful for decision makers</w:t>
+      </w:r>
+      <w:r>
+        <w:rPr>
+          <w:rFonts w:ascii="Arial" w:hAnsi="Arial" w:cs="Arial"/>
+          <w:sz w:val="20"/>
+          <w:szCs w:val="20"/>
+        </w:rPr>
+        <w:t>. For example, the</w:t>
+      </w:r>
+      <w:r>
+        <w:rPr>
+          <w:rFonts w:ascii="Arial" w:hAnsi="Arial" w:cs="Arial"/>
+          <w:sz w:val="20"/>
+          <w:szCs w:val="20"/>
+        </w:rPr>
+        <w:t xml:space="preserve"> a</w:t>
+      </w:r>
+      <w:r>
+        <w:rPr>
+          <w:rFonts w:ascii="Arial" w:hAnsi="Arial" w:cs="Arial"/>
+          <w:sz w:val="20"/>
+          <w:szCs w:val="20"/>
+        </w:rPr>
+        <w:t>ssociating mining</w:t>
+      </w:r>
+      <w:r>
+        <w:rPr>
+          <w:rFonts w:ascii="Arial" w:hAnsi="Arial" w:cs="Arial"/>
+          <w:sz w:val="20"/>
+          <w:szCs w:val="20"/>
+        </w:rPr>
+        <w:t xml:space="preserve"> algorithm provided information about which product categories are </w:t>
+      </w:r>
+      <w:r>
+        <w:rPr>
+          <w:rFonts w:ascii="Arial" w:hAnsi="Arial" w:cs="Arial"/>
+          <w:sz w:val="20"/>
+          <w:szCs w:val="20"/>
+        </w:rPr>
+        <w:t xml:space="preserve">purchased together in single transactions. </w:t>
+      </w:r>
+      <w:r>
+        <w:rPr>
+          <w:rFonts w:ascii="Arial" w:hAnsi="Arial" w:cs="Arial"/>
+          <w:sz w:val="20"/>
+          <w:szCs w:val="20"/>
+        </w:rPr>
+        <w:t>D</w:t>
+      </w:r>
+      <w:r>
+        <w:rPr>
+          <w:rFonts w:ascii="Arial" w:hAnsi="Arial" w:cs="Arial"/>
+          <w:sz w:val="20"/>
+          <w:szCs w:val="20"/>
+        </w:rPr>
+        <w:t xml:space="preserve">ecision makers </w:t>
+      </w:r>
+      <w:r>
+        <w:rPr>
+          <w:rFonts w:ascii="Arial" w:hAnsi="Arial" w:cs="Arial"/>
+          <w:sz w:val="20"/>
+          <w:szCs w:val="20"/>
+        </w:rPr>
+        <w:t xml:space="preserve">could use this information to drive sales campaigns such as product bundling </w:t>
+      </w:r>
+      <w:r>
+        <w:rPr>
+          <w:rFonts w:ascii="Arial" w:hAnsi="Arial" w:cs="Arial"/>
+          <w:sz w:val="20"/>
+          <w:szCs w:val="20"/>
+        </w:rPr>
+        <w:t xml:space="preserve">or offering discounts on grouped sales. Similarly, this information could be used to inform store layouts where </w:t>
+      </w:r>
+      <w:r>
+        <w:rPr>
+          <w:rFonts w:ascii="Arial" w:hAnsi="Arial" w:cs="Arial"/>
+          <w:sz w:val="20"/>
+          <w:szCs w:val="20"/>
+        </w:rPr>
+        <w:t>categories frequently purchased together are co-located in stores.</w:t>
+      </w:r>
+    </w:p>
+    <w:p>
+      <w:pPr>
+        <w:rPr>
+          <w:rFonts w:ascii="Arial" w:hAnsi="Arial" w:cs="Arial"/>
+          <w:sz w:val="20"/>
+          <w:szCs w:val="20"/>
+        </w:rPr>
+      </w:pPr>
+      <w:r>
+        <w:rPr>
+          <w:rFonts w:ascii="Arial" w:hAnsi="Arial" w:cs="Arial"/>
+          <w:sz w:val="20"/>
+          <w:szCs w:val="20"/>
+        </w:rPr>
+        <w:t>Similarly, se</w:t>
+      </w:r>
+      <w:r>
+        <w:rPr>
+          <w:rFonts w:ascii="Arial" w:hAnsi="Arial" w:cs="Arial"/>
+          <w:sz w:val="20"/>
+          <w:szCs w:val="20"/>
+        </w:rPr>
+        <w:t xml:space="preserve">quence analysis </w:t>
+      </w:r>
+      <w:r>
+        <w:rPr>
+          <w:rFonts w:ascii="Arial" w:hAnsi="Arial" w:cs="Arial"/>
+          <w:sz w:val="20"/>
+          <w:szCs w:val="20"/>
+        </w:rPr>
+        <w:t xml:space="preserve">could target individual customers with </w:t>
+      </w:r>
+      <w:r>
+        <w:rPr>
+          <w:rFonts w:ascii="Arial" w:hAnsi="Arial" w:cs="Arial"/>
+          <w:sz w:val="20"/>
+          <w:szCs w:val="20"/>
+        </w:rPr>
+        <w:t>personalised product recommendations</w:t>
+      </w:r>
+      <w:r>
+        <w:rPr>
+          <w:rFonts w:ascii="Arial" w:hAnsi="Arial" w:cs="Arial"/>
+          <w:sz w:val="20"/>
+          <w:szCs w:val="20"/>
+        </w:rPr>
+        <w:t xml:space="preserve"> or targeted promotions</w:t>
+      </w:r>
+      <w:r>
+        <w:rPr>
+          <w:rFonts w:ascii="Arial" w:hAnsi="Arial" w:cs="Arial"/>
+          <w:sz w:val="20"/>
+          <w:szCs w:val="20"/>
+        </w:rPr>
+        <w:t xml:space="preserve"> based on </w:t>
+      </w:r>
+      <w:r>
+        <w:rPr>
+          <w:rFonts w:ascii="Arial" w:hAnsi="Arial" w:cs="Arial"/>
+          <w:sz w:val="20"/>
+          <w:szCs w:val="20"/>
+        </w:rPr>
+        <w:t xml:space="preserve">potential for subsequent purchases. </w:t>
+      </w:r>
+      <w:r>
+        <w:rPr>
+          <w:rFonts w:ascii="Arial" w:hAnsi="Arial" w:cs="Arial"/>
+          <w:sz w:val="20"/>
+          <w:szCs w:val="20"/>
+        </w:rPr>
+        <w:t>Another potential use case would be to forecast demand for future products based on volume of products sold that have a higher likelihood of follow-up purchases.</w:t>
+      </w:r>
+    </w:p>
+    <w:p>
+      <w:pPr>
+        <w:rPr>
+          <w:rFonts w:ascii="Arial" w:hAnsi="Arial" w:cs="Arial"/>
+          <w:sz w:val="20"/>
+          <w:szCs w:val="20"/>
+        </w:rPr>
+      </w:pPr>
+    </w:p>
+    <w:p>
+      <w:pPr>
+        <w:rPr>
+          <w:rFonts w:ascii="Arial" w:hAnsi="Arial" w:cs="Arial"/>
+          <w:b/>
+          <w:bCs/>
+        </w:rPr>
+      </w:pPr>
+      <w:r>
+        <w:rPr>
+          <w:rFonts w:ascii="Arial" w:hAnsi="Arial" w:cs="Arial"/>
+          <w:b/>
+          <w:bCs/>
+        </w:rPr>
+        <w:lastRenderedPageBreak/>
+        <w:t>Task 2 – Clustering</w:t>
+      </w:r>
+    </w:p>
+    <w:p>
+      <w:pPr>
+        <w:rPr>
+          <w:rFonts w:ascii="Arial" w:hAnsi="Arial" w:cs="Arial"/>
+          <w:b/>
+          <w:bCs/>
+          <w:sz w:val="20"/>
+          <w:szCs w:val="20"/>
+        </w:rPr>
+      </w:pPr>
+      <w:r>
+        <w:rPr>
+          <w:rFonts w:ascii="Arial" w:hAnsi="Arial" w:cs="Arial"/>
+          <w:b/>
+          <w:bCs/>
+          <w:sz w:val="20"/>
+          <w:szCs w:val="20"/>
+        </w:rPr>
+        <w:t xml:space="preserve">1 </w:t>
+      </w:r>
+      <w:r>
+        <w:rPr>
+          <w:rFonts w:ascii="Arial" w:hAnsi="Arial" w:cs="Arial"/>
+          <w:b/>
+          <w:bCs/>
+          <w:sz w:val="20"/>
+          <w:szCs w:val="20"/>
+        </w:rPr>
+        <w:t>–</w:t>
+      </w:r>
+      <w:r>
+        <w:rPr>
+          <w:rFonts w:ascii="Arial" w:hAnsi="Arial" w:cs="Arial"/>
+          <w:b/>
+          <w:bCs/>
+          <w:sz w:val="20"/>
+          <w:szCs w:val="20"/>
+        </w:rPr>
+        <w:t xml:space="preserve"> </w:t>
+      </w:r>
+      <w:r>
+        <w:rPr>
+          <w:rFonts w:ascii="Arial" w:hAnsi="Arial" w:cs="Arial"/>
+          <w:b/>
+          <w:bCs/>
+          <w:sz w:val="20"/>
+          <w:szCs w:val="20"/>
+        </w:rPr>
+        <w:t>Pre-processing</w:t>
+      </w:r>
     </w:p>
     <w:sectPr>
       <w:pgSz w:w="11906" w:h="16838"/>
-      <w:pgMar w:top="1440" w:right="1440" w:bottom="1440" w:left="1440" w:header="708" w:footer="708" w:gutter="0"/>
+      <w:pgMar w:top="1247" w:right="1247" w:bottom="1247" w:left="1247" w:header="709" w:footer="709" w:gutter="0"/>
       <w:cols w:space="708"/>
       <w:docGrid w:linePitch="360"/>
     </w:sectPr>
@@ -2033,6 +3222,119 @@
 <file path=word/numbering.xml><?xml version="1.0" encoding="utf-8"?>
 <w:numbering xmlns:wpc="http://schemas.microsoft.com/office/word/2010/wordprocessingCanvas" xmlns:cx="http://schemas.microsoft.com/office/drawing/2014/chartex" xmlns:cx1="http://schemas.microsoft.com/office/drawing/2015/9/8/chartex" xmlns:cx2="http://schemas.microsoft.com/office/drawing/2015/10/21/chartex" xmlns:cx3="http://schemas.microsoft.com/office/drawing/2016/5/9/chartex" xmlns:cx4="http://schemas.microsoft.com/office/drawing/2016/5/10/chartex" xmlns:cx5="http://schemas.microsoft.com/office/drawing/2016/5/11/chartex" xmlns:cx6="http://schemas.microsoft.com/office/drawing/2016/5/12/chartex" xmlns:cx7="http://schemas.microsoft.com/office/drawing/2016/5/13/chartex" xmlns:cx8="http://schemas.microsoft.com/office/drawing/2016/5/14/chartex" xmlns:mc="http://schemas.openxmlformats.org/markup-compatibility/2006" xmlns:aink="http://schemas.microsoft.com/office/drawing/2016/ink" xmlns:am3d="http://schemas.microsoft.com/office/drawing/2017/model3d" xmlns:o="urn:schemas-microsoft-com:office:office" xmlns:oel="http://schemas.microsoft.com/office/2019/extlst" xmlns:r="http://schemas.openxmlformats.org/officeDocument/2006/relationships" xmlns:m="http://schemas.openxmlformats.org/officeDocument/2006/math" xmlns:v="urn:schemas-microsoft-com:vml" xmlns:wp14="http://schemas.microsoft.com/office/word/2010/wordprocessingDrawing" xmlns:wp="http://schemas.openxmlformats.org/drawingml/2006/wordprocessingDrawing" xmlns:w10="urn:schemas-microsoft-com:office:word" xmlns:w="http://schemas.openxmlformats.org/wordprocessingml/2006/main" xmlns:w14="http://schemas.microsoft.com/office/word/2010/wordml" xmlns:w15="http://schemas.microsoft.com/office/word/2012/wordml" xmlns:w16cex="http://schemas.microsoft.com/office/word/2018/wordml/cex" xmlns:w16cid="http://schemas.microsoft.com/office/word/2016/wordml/cid" xmlns:w16="http://schemas.microsoft.com/office/word/2018/wordml" xmlns:w16du="http://schemas.microsoft.com/office/word/2023/wordml/word16du" xmlns:w16sdtdh="http://schemas.microsoft.com/office/word/2020/wordml/sdtdatahash" xmlns:w16se="http://schemas.microsoft.com/office/word/2015/wordml/symex" xmlns:wpg="http://schemas.microsoft.com/office/word/2010/wordprocessingGroup" xmlns:wpi="http://schemas.microsoft.com/office/word/2010/wordprocessingInk" xmlns:wne="http://schemas.microsoft.com/office/word/2006/wordml" xmlns:wps="http://schemas.microsoft.com/office/word/2010/wordprocessingShape" mc:Ignorable="w14 w15 w16se w16cid w16 w16cex w16sdtdh w16du wp14">
   <w:abstractNum w:abstractNumId="0" w15:restartNumberingAfterBreak="0">
+    <w:nsid w:val="038A6FFE"/>
+    <w:multiLevelType w:val="hybridMultilevel"/>
+    <w:tmpl w:val="481A651A"/>
+    <w:lvl w:ilvl="0" w:tplc="0C090001">
+      <w:start w:val="1"/>
+      <w:numFmt w:val="bullet"/>
+      <w:lvlText w:val=""/>
+      <w:lvlJc w:val="left"/>
+      <w:pPr>
+        <w:ind w:left="720" w:hanging="360"/>
+      </w:pPr>
+      <w:rPr>
+        <w:rFonts w:ascii="Symbol" w:hAnsi="Symbol" w:hint="default"/>
+      </w:rPr>
+    </w:lvl>
+    <w:lvl w:ilvl="1" w:tplc="0C090003" w:tentative="1">
+      <w:start w:val="1"/>
+      <w:numFmt w:val="bullet"/>
+      <w:lvlText w:val="o"/>
+      <w:lvlJc w:val="left"/>
+      <w:pPr>
+        <w:ind w:left="1440" w:hanging="360"/>
+      </w:pPr>
+      <w:rPr>
+        <w:rFonts w:ascii="Courier New" w:hAnsi="Courier New" w:cs="Courier New" w:hint="default"/>
+      </w:rPr>
+    </w:lvl>
+    <w:lvl w:ilvl="2" w:tplc="0C090005" w:tentative="1">
+      <w:start w:val="1"/>
+      <w:numFmt w:val="bullet"/>
+      <w:lvlText w:val=""/>
+      <w:lvlJc w:val="left"/>
+      <w:pPr>
+        <w:ind w:left="2160" w:hanging="360"/>
+      </w:pPr>
+      <w:rPr>
+        <w:rFonts w:ascii="Wingdings" w:hAnsi="Wingdings" w:hint="default"/>
+      </w:rPr>
+    </w:lvl>
+    <w:lvl w:ilvl="3" w:tplc="0C090001" w:tentative="1">
+      <w:start w:val="1"/>
+      <w:numFmt w:val="bullet"/>
+      <w:lvlText w:val=""/>
+      <w:lvlJc w:val="left"/>
+      <w:pPr>
+        <w:ind w:left="2880" w:hanging="360"/>
+      </w:pPr>
+      <w:rPr>
+        <w:rFonts w:ascii="Symbol" w:hAnsi="Symbol" w:hint="default"/>
+      </w:rPr>
+    </w:lvl>
+    <w:lvl w:ilvl="4" w:tplc="0C090003" w:tentative="1">
+      <w:start w:val="1"/>
+      <w:numFmt w:val="bullet"/>
+      <w:lvlText w:val="o"/>
+      <w:lvlJc w:val="left"/>
+      <w:pPr>
+        <w:ind w:left="3600" w:hanging="360"/>
+      </w:pPr>
+      <w:rPr>
+        <w:rFonts w:ascii="Courier New" w:hAnsi="Courier New" w:cs="Courier New" w:hint="default"/>
+      </w:rPr>
+    </w:lvl>
+    <w:lvl w:ilvl="5" w:tplc="0C090005" w:tentative="1">
+      <w:start w:val="1"/>
+      <w:numFmt w:val="bullet"/>
+      <w:lvlText w:val=""/>
+      <w:lvlJc w:val="left"/>
+      <w:pPr>
+        <w:ind w:left="4320" w:hanging="360"/>
+      </w:pPr>
+      <w:rPr>
+        <w:rFonts w:ascii="Wingdings" w:hAnsi="Wingdings" w:hint="default"/>
+      </w:rPr>
+    </w:lvl>
+    <w:lvl w:ilvl="6" w:tplc="0C090001" w:tentative="1">
+      <w:start w:val="1"/>
+      <w:numFmt w:val="bullet"/>
+      <w:lvlText w:val=""/>
+      <w:lvlJc w:val="left"/>
+      <w:pPr>
+        <w:ind w:left="5040" w:hanging="360"/>
+      </w:pPr>
+      <w:rPr>
+        <w:rFonts w:ascii="Symbol" w:hAnsi="Symbol" w:hint="default"/>
+      </w:rPr>
+    </w:lvl>
+    <w:lvl w:ilvl="7" w:tplc="0C090003" w:tentative="1">
+      <w:start w:val="1"/>
+      <w:numFmt w:val="bullet"/>
+      <w:lvlText w:val="o"/>
+      <w:lvlJc w:val="left"/>
+      <w:pPr>
+        <w:ind w:left="5760" w:hanging="360"/>
+      </w:pPr>
+      <w:rPr>
+        <w:rFonts w:ascii="Courier New" w:hAnsi="Courier New" w:cs="Courier New" w:hint="default"/>
+      </w:rPr>
+    </w:lvl>
+    <w:lvl w:ilvl="8" w:tplc="0C090005" w:tentative="1">
+      <w:start w:val="1"/>
+      <w:numFmt w:val="bullet"/>
+      <w:lvlText w:val=""/>
+      <w:lvlJc w:val="left"/>
+      <w:pPr>
+        <w:ind w:left="6480" w:hanging="360"/>
+      </w:pPr>
+      <w:rPr>
+        <w:rFonts w:ascii="Wingdings" w:hAnsi="Wingdings" w:hint="default"/>
+      </w:rPr>
+    </w:lvl>
+  </w:abstractNum>
+  <w:abstractNum w:abstractNumId="1" w15:restartNumberingAfterBreak="0">
     <w:nsid w:val="0E2E26E6"/>
     <w:multiLevelType w:val="multilevel"/>
     <w:tmpl w:val="1A3A769C"/>
@@ -2181,7 +3483,7 @@
       </w:rPr>
     </w:lvl>
   </w:abstractNum>
-  <w:abstractNum w:abstractNumId="1" w15:restartNumberingAfterBreak="0">
+  <w:abstractNum w:abstractNumId="2" w15:restartNumberingAfterBreak="0">
     <w:nsid w:val="4C3E397A"/>
     <w:multiLevelType w:val="multilevel"/>
     <w:tmpl w:val="9CE44D10"/>
@@ -2330,11 +3632,192 @@
       </w:rPr>
     </w:lvl>
   </w:abstractNum>
+  <w:abstractNum w:abstractNumId="3" w15:restartNumberingAfterBreak="0">
+    <w:nsid w:val="6D2D1E08"/>
+    <w:multiLevelType w:val="hybridMultilevel"/>
+    <w:tmpl w:val="921E2C0A"/>
+    <w:lvl w:ilvl="0" w:tplc="0C09000F">
+      <w:start w:val="1"/>
+      <w:numFmt w:val="decimal"/>
+      <w:lvlText w:val="%1."/>
+      <w:lvlJc w:val="left"/>
+      <w:pPr>
+        <w:ind w:left="720" w:hanging="360"/>
+      </w:pPr>
+    </w:lvl>
+    <w:lvl w:ilvl="1" w:tplc="0C090019" w:tentative="1">
+      <w:start w:val="1"/>
+      <w:numFmt w:val="lowerLetter"/>
+      <w:lvlText w:val="%2."/>
+      <w:lvlJc w:val="left"/>
+      <w:pPr>
+        <w:ind w:left="1440" w:hanging="360"/>
+      </w:pPr>
+    </w:lvl>
+    <w:lvl w:ilvl="2" w:tplc="0C09001B" w:tentative="1">
+      <w:start w:val="1"/>
+      <w:numFmt w:val="lowerRoman"/>
+      <w:lvlText w:val="%3."/>
+      <w:lvlJc w:val="right"/>
+      <w:pPr>
+        <w:ind w:left="2160" w:hanging="180"/>
+      </w:pPr>
+    </w:lvl>
+    <w:lvl w:ilvl="3" w:tplc="0C09000F" w:tentative="1">
+      <w:start w:val="1"/>
+      <w:numFmt w:val="decimal"/>
+      <w:lvlText w:val="%4."/>
+      <w:lvlJc w:val="left"/>
+      <w:pPr>
+        <w:ind w:left="2880" w:hanging="360"/>
+      </w:pPr>
+    </w:lvl>
+    <w:lvl w:ilvl="4" w:tplc="0C090019" w:tentative="1">
+      <w:start w:val="1"/>
+      <w:numFmt w:val="lowerLetter"/>
+      <w:lvlText w:val="%5."/>
+      <w:lvlJc w:val="left"/>
+      <w:pPr>
+        <w:ind w:left="3600" w:hanging="360"/>
+      </w:pPr>
+    </w:lvl>
+    <w:lvl w:ilvl="5" w:tplc="0C09001B" w:tentative="1">
+      <w:start w:val="1"/>
+      <w:numFmt w:val="lowerRoman"/>
+      <w:lvlText w:val="%6."/>
+      <w:lvlJc w:val="right"/>
+      <w:pPr>
+        <w:ind w:left="4320" w:hanging="180"/>
+      </w:pPr>
+    </w:lvl>
+    <w:lvl w:ilvl="6" w:tplc="0C09000F" w:tentative="1">
+      <w:start w:val="1"/>
+      <w:numFmt w:val="decimal"/>
+      <w:lvlText w:val="%7."/>
+      <w:lvlJc w:val="left"/>
+      <w:pPr>
+        <w:ind w:left="5040" w:hanging="360"/>
+      </w:pPr>
+    </w:lvl>
+    <w:lvl w:ilvl="7" w:tplc="0C090019" w:tentative="1">
+      <w:start w:val="1"/>
+      <w:numFmt w:val="lowerLetter"/>
+      <w:lvlText w:val="%8."/>
+      <w:lvlJc w:val="left"/>
+      <w:pPr>
+        <w:ind w:left="5760" w:hanging="360"/>
+      </w:pPr>
+    </w:lvl>
+    <w:lvl w:ilvl="8" w:tplc="0C09001B" w:tentative="1">
+      <w:start w:val="1"/>
+      <w:numFmt w:val="lowerRoman"/>
+      <w:lvlText w:val="%9."/>
+      <w:lvlJc w:val="right"/>
+      <w:pPr>
+        <w:ind w:left="6480" w:hanging="180"/>
+      </w:pPr>
+    </w:lvl>
+  </w:abstractNum>
+  <w:abstractNum w:abstractNumId="4" w15:restartNumberingAfterBreak="0">
+    <w:nsid w:val="6F573AD9"/>
+    <w:multiLevelType w:val="hybridMultilevel"/>
+    <w:tmpl w:val="C394C02A"/>
+    <w:lvl w:ilvl="0" w:tplc="0C09000F">
+      <w:start w:val="1"/>
+      <w:numFmt w:val="decimal"/>
+      <w:lvlText w:val="%1."/>
+      <w:lvlJc w:val="left"/>
+      <w:pPr>
+        <w:ind w:left="720" w:hanging="360"/>
+      </w:pPr>
+    </w:lvl>
+    <w:lvl w:ilvl="1" w:tplc="0C090019" w:tentative="1">
+      <w:start w:val="1"/>
+      <w:numFmt w:val="lowerLetter"/>
+      <w:lvlText w:val="%2."/>
+      <w:lvlJc w:val="left"/>
+      <w:pPr>
+        <w:ind w:left="1440" w:hanging="360"/>
+      </w:pPr>
+    </w:lvl>
+    <w:lvl w:ilvl="2" w:tplc="0C09001B" w:tentative="1">
+      <w:start w:val="1"/>
+      <w:numFmt w:val="lowerRoman"/>
+      <w:lvlText w:val="%3."/>
+      <w:lvlJc w:val="right"/>
+      <w:pPr>
+        <w:ind w:left="2160" w:hanging="180"/>
+      </w:pPr>
+    </w:lvl>
+    <w:lvl w:ilvl="3" w:tplc="0C09000F" w:tentative="1">
+      <w:start w:val="1"/>
+      <w:numFmt w:val="decimal"/>
+      <w:lvlText w:val="%4."/>
+      <w:lvlJc w:val="left"/>
+      <w:pPr>
+        <w:ind w:left="2880" w:hanging="360"/>
+      </w:pPr>
+    </w:lvl>
+    <w:lvl w:ilvl="4" w:tplc="0C090019" w:tentative="1">
+      <w:start w:val="1"/>
+      <w:numFmt w:val="lowerLetter"/>
+      <w:lvlText w:val="%5."/>
+      <w:lvlJc w:val="left"/>
+      <w:pPr>
+        <w:ind w:left="3600" w:hanging="360"/>
+      </w:pPr>
+    </w:lvl>
+    <w:lvl w:ilvl="5" w:tplc="0C09001B" w:tentative="1">
+      <w:start w:val="1"/>
+      <w:numFmt w:val="lowerRoman"/>
+      <w:lvlText w:val="%6."/>
+      <w:lvlJc w:val="right"/>
+      <w:pPr>
+        <w:ind w:left="4320" w:hanging="180"/>
+      </w:pPr>
+    </w:lvl>
+    <w:lvl w:ilvl="6" w:tplc="0C09000F" w:tentative="1">
+      <w:start w:val="1"/>
+      <w:numFmt w:val="decimal"/>
+      <w:lvlText w:val="%7."/>
+      <w:lvlJc w:val="left"/>
+      <w:pPr>
+        <w:ind w:left="5040" w:hanging="360"/>
+      </w:pPr>
+    </w:lvl>
+    <w:lvl w:ilvl="7" w:tplc="0C090019" w:tentative="1">
+      <w:start w:val="1"/>
+      <w:numFmt w:val="lowerLetter"/>
+      <w:lvlText w:val="%8."/>
+      <w:lvlJc w:val="left"/>
+      <w:pPr>
+        <w:ind w:left="5760" w:hanging="360"/>
+      </w:pPr>
+    </w:lvl>
+    <w:lvl w:ilvl="8" w:tplc="0C09001B" w:tentative="1">
+      <w:start w:val="1"/>
+      <w:numFmt w:val="lowerRoman"/>
+      <w:lvlText w:val="%9."/>
+      <w:lvlJc w:val="right"/>
+      <w:pPr>
+        <w:ind w:left="6480" w:hanging="180"/>
+      </w:pPr>
+    </w:lvl>
+  </w:abstractNum>
   <w:num w:numId="1" w16cid:durableId="1838613809">
+    <w:abstractNumId w:val="1"/>
+  </w:num>
+  <w:num w:numId="2" w16cid:durableId="1710563823">
+    <w:abstractNumId w:val="2"/>
+  </w:num>
+  <w:num w:numId="3" w16cid:durableId="2139446324">
+    <w:abstractNumId w:val="4"/>
+  </w:num>
+  <w:num w:numId="4" w16cid:durableId="1178228975">
     <w:abstractNumId w:val="0"/>
   </w:num>
-  <w:num w:numId="2" w16cid:durableId="1710563823">
-    <w:abstractNumId w:val="1"/>
+  <w:num w:numId="5" w16cid:durableId="1795830129">
+    <w:abstractNumId w:val="3"/>
   </w:num>
 </w:numbering>
 </file>

</xml_diff>